<commit_message>
added cover page and fixed the template
</commit_message>
<xml_diff>
--- a/tp2/Rapport.docx
+++ b/tp2/Rapport.docx
@@ -4,25 +4,352 @@
   <w:body>
     <w:p>
       <w:pPr>
-        <w:rPr>
-          <w:lang w:val="fr-CA"/>
-        </w:rPr>
-      </w:pPr>
-      <w:r>
-        <w:rPr>
-          <w:lang w:val="fr-CA"/>
-        </w:rPr>
+        <w:pStyle w:val="pagetitre"/>
+      </w:pPr>
+      <w:r>
+        <w:rPr>
+          <w:rFonts w:ascii="Proxima Nova" w:eastAsia="Proxima Nova" w:hAnsi="Proxima Nova" w:cs="Proxima Nova"/>
+          <w:noProof/>
+          <w:lang w:eastAsia="fr-CA"/>
+        </w:rPr>
+        <w:drawing>
+          <wp:inline distT="0" distB="0" distL="0" distR="0" wp14:anchorId="3CACB0C6" wp14:editId="4806776B">
+            <wp:extent cx="2854960" cy="1355090"/>
+            <wp:effectExtent l="0" t="0" r="2540" b="0"/>
+            <wp:docPr id="3" name="Picture 3"/>
+            <wp:cNvGraphicFramePr>
+              <a:graphicFrameLocks xmlns:a="http://schemas.openxmlformats.org/drawingml/2006/main" noChangeAspect="1"/>
+            </wp:cNvGraphicFramePr>
+            <a:graphic xmlns:a="http://schemas.openxmlformats.org/drawingml/2006/main">
+              <a:graphicData uri="http://schemas.openxmlformats.org/drawingml/2006/picture">
+                <pic:pic xmlns:pic="http://schemas.openxmlformats.org/drawingml/2006/picture">
+                  <pic:nvPicPr>
+                    <pic:cNvPr id="0" name="image2.jpg"/>
+                    <pic:cNvPicPr>
+                      <a:picLocks noChangeAspect="1" noChangeArrowheads="1"/>
+                    </pic:cNvPicPr>
+                  </pic:nvPicPr>
+                  <pic:blipFill>
+                    <a:blip r:embed="rId4" cstate="print">
+                      <a:extLst>
+                        <a:ext uri="{28A0092B-C50C-407E-A947-70E740481C1C}">
+                          <a14:useLocalDpi xmlns:a14="http://schemas.microsoft.com/office/drawing/2010/main" val="0"/>
+                        </a:ext>
+                      </a:extLst>
+                    </a:blip>
+                    <a:srcRect/>
+                    <a:stretch>
+                      <a:fillRect/>
+                    </a:stretch>
+                  </pic:blipFill>
+                  <pic:spPr bwMode="auto">
+                    <a:xfrm>
+                      <a:off x="0" y="0"/>
+                      <a:ext cx="2854960" cy="1355090"/>
+                    </a:xfrm>
+                    <a:prstGeom prst="rect">
+                      <a:avLst/>
+                    </a:prstGeom>
+                    <a:noFill/>
+                    <a:ln>
+                      <a:noFill/>
+                    </a:ln>
+                  </pic:spPr>
+                </pic:pic>
+              </a:graphicData>
+            </a:graphic>
+          </wp:inline>
+        </w:drawing>
+      </w:r>
+    </w:p>
+    <w:p>
+      <w:pPr>
+        <w:pStyle w:val="pagetitre"/>
+        <w:rPr>
+          <w:b/>
+          <w:bCs/>
+        </w:rPr>
+      </w:pPr>
+    </w:p>
+    <w:p>
+      <w:pPr>
+        <w:pStyle w:val="pagetitre"/>
+        <w:rPr>
+          <w:b/>
+          <w:bCs/>
+        </w:rPr>
+      </w:pPr>
+    </w:p>
+    <w:p>
+      <w:pPr>
+        <w:pStyle w:val="pagetitre"/>
+        <w:rPr>
+          <w:rFonts w:ascii="Times New Roman" w:hAnsi="Times New Roman"/>
+          <w:b/>
+          <w:bCs/>
+        </w:rPr>
+      </w:pPr>
+      <w:r>
+        <w:rPr>
+          <w:rFonts w:ascii="Times New Roman" w:hAnsi="Times New Roman"/>
+          <w:b/>
+          <w:bCs/>
+        </w:rPr>
+        <w:t>INF1600</w:t>
+      </w:r>
+    </w:p>
+    <w:p>
+      <w:pPr>
+        <w:pStyle w:val="pagetitre"/>
+        <w:rPr>
+          <w:rFonts w:ascii="Times New Roman" w:hAnsi="Times New Roman"/>
+          <w:b/>
+          <w:bCs/>
+        </w:rPr>
+      </w:pPr>
+      <w:r>
+        <w:rPr>
+          <w:rFonts w:ascii="Times New Roman" w:hAnsi="Times New Roman"/>
+          <w:b/>
+          <w:bCs/>
+        </w:rPr>
+        <w:t>Architecture des Micro-Ordinateurs</w:t>
+      </w:r>
+    </w:p>
+    <w:p>
+      <w:pPr>
+        <w:pStyle w:val="pagetitre"/>
+        <w:rPr>
+          <w:rFonts w:ascii="Times New Roman" w:hAnsi="Times New Roman"/>
+        </w:rPr>
+      </w:pPr>
+    </w:p>
+    <w:p>
+      <w:pPr>
+        <w:pStyle w:val="pagetitre"/>
+        <w:rPr>
+          <w:rFonts w:ascii="Times New Roman" w:hAnsi="Times New Roman"/>
+        </w:rPr>
+      </w:pPr>
+    </w:p>
+    <w:p>
+      <w:pPr>
+        <w:jc w:val="center"/>
+        <w:rPr>
+          <w:rFonts w:ascii="Times New Roman" w:hAnsi="Times New Roman" w:cs="Times New Roman"/>
+          <w:sz w:val="28"/>
+          <w:lang w:val="fr-CA"/>
+        </w:rPr>
+      </w:pPr>
+      <w:r>
+        <w:rPr>
+          <w:rFonts w:ascii="Times New Roman" w:hAnsi="Times New Roman" w:cs="Times New Roman"/>
+          <w:sz w:val="28"/>
+          <w:lang w:val="fr-CA"/>
+        </w:rPr>
+        <w:t>Laboratoire #</w:t>
+      </w:r>
+      <w:r>
+        <w:rPr>
+          <w:rFonts w:ascii="Times New Roman" w:hAnsi="Times New Roman" w:cs="Times New Roman"/>
+          <w:sz w:val="28"/>
+          <w:lang w:val="fr-CA"/>
+        </w:rPr>
+        <w:t>2</w:t>
+      </w:r>
+      <w:r>
+        <w:rPr>
+          <w:rFonts w:ascii="Times New Roman" w:hAnsi="Times New Roman" w:cs="Times New Roman"/>
+          <w:sz w:val="28"/>
+          <w:lang w:val="fr-CA"/>
+        </w:rPr>
+        <w:t> : Architecture du processeur</w:t>
+      </w:r>
+    </w:p>
+    <w:p>
+      <w:pPr>
+        <w:pStyle w:val="pagetitre"/>
+        <w:rPr>
+          <w:rFonts w:ascii="Times New Roman" w:hAnsi="Times New Roman"/>
+        </w:rPr>
+      </w:pPr>
+    </w:p>
+    <w:p>
+      <w:pPr>
+        <w:pStyle w:val="pagetitre"/>
+        <w:ind w:left="1416" w:firstLine="708"/>
+        <w:jc w:val="left"/>
+        <w:rPr>
+          <w:rFonts w:ascii="Times New Roman" w:hAnsi="Times New Roman"/>
+        </w:rPr>
+      </w:pPr>
+    </w:p>
+    <w:p>
+      <w:pPr>
+        <w:pStyle w:val="pagetitre"/>
+        <w:ind w:left="1416" w:firstLine="708"/>
+        <w:jc w:val="left"/>
+        <w:rPr>
+          <w:rFonts w:ascii="Times New Roman" w:hAnsi="Times New Roman"/>
+        </w:rPr>
+      </w:pPr>
+    </w:p>
+    <w:p>
+      <w:pPr>
+        <w:pStyle w:val="pagetitre"/>
+        <w:ind w:left="1416" w:firstLine="708"/>
+        <w:jc w:val="right"/>
+        <w:rPr>
+          <w:rFonts w:ascii="Times New Roman" w:hAnsi="Times New Roman"/>
+        </w:rPr>
+      </w:pPr>
+      <w:r>
+        <w:rPr>
+          <w:rFonts w:ascii="Times New Roman" w:hAnsi="Times New Roman"/>
+        </w:rPr>
+        <w:t xml:space="preserve">             Soumis par :</w:t>
+      </w:r>
+    </w:p>
+    <w:p>
+      <w:pPr>
+        <w:pStyle w:val="pagetitre"/>
+        <w:ind w:left="1416" w:firstLine="708"/>
+        <w:jc w:val="right"/>
+        <w:rPr>
+          <w:rFonts w:ascii="Times New Roman" w:hAnsi="Times New Roman"/>
+        </w:rPr>
+      </w:pPr>
+      <w:r>
+        <w:rPr>
+          <w:rFonts w:ascii="Times New Roman" w:hAnsi="Times New Roman"/>
+        </w:rPr>
+        <w:t xml:space="preserve">  Nathan, Ramsay-</w:t>
+      </w:r>
+      <w:proofErr w:type="spellStart"/>
+      <w:r>
+        <w:rPr>
+          <w:rFonts w:ascii="Times New Roman" w:hAnsi="Times New Roman"/>
+        </w:rPr>
+        <w:t>Veljens</w:t>
+      </w:r>
+      <w:proofErr w:type="spellEnd"/>
+      <w:r>
+        <w:rPr>
+          <w:rFonts w:ascii="Times New Roman" w:hAnsi="Times New Roman"/>
+        </w:rPr>
+        <w:t xml:space="preserve"> (1989944)</w:t>
+      </w:r>
+    </w:p>
+    <w:p>
+      <w:pPr>
+        <w:pStyle w:val="pagetitre"/>
+        <w:ind w:left="1416" w:firstLine="708"/>
+        <w:jc w:val="right"/>
+        <w:rPr>
+          <w:rFonts w:ascii="Times New Roman" w:hAnsi="Times New Roman"/>
+        </w:rPr>
+      </w:pPr>
+      <w:r>
+        <w:rPr>
+          <w:rFonts w:ascii="Times New Roman" w:hAnsi="Times New Roman"/>
+        </w:rPr>
+        <w:t xml:space="preserve">      Cassy, Charles (1947025)</w:t>
+      </w:r>
+    </w:p>
+    <w:p>
+      <w:pPr>
+        <w:pStyle w:val="pagetitre"/>
+        <w:ind w:left="1416" w:firstLine="708"/>
+        <w:jc w:val="right"/>
+        <w:rPr>
+          <w:rFonts w:ascii="Times New Roman" w:hAnsi="Times New Roman"/>
+        </w:rPr>
+      </w:pPr>
+      <w:r>
+        <w:rPr>
+          <w:rFonts w:ascii="Times New Roman" w:hAnsi="Times New Roman"/>
+        </w:rPr>
+        <w:t xml:space="preserve"> </w:t>
+      </w:r>
+    </w:p>
+    <w:p>
+      <w:pPr>
+        <w:pStyle w:val="pagetitre"/>
+        <w:jc w:val="left"/>
+        <w:rPr>
+          <w:rFonts w:ascii="Times New Roman" w:hAnsi="Times New Roman"/>
+        </w:rPr>
+      </w:pPr>
+    </w:p>
+    <w:p>
+      <w:pPr>
+        <w:pStyle w:val="pagetitre"/>
+        <w:rPr>
+          <w:rFonts w:ascii="Times New Roman" w:hAnsi="Times New Roman"/>
+        </w:rPr>
+      </w:pPr>
+      <w:r>
+        <w:rPr>
+          <w:rFonts w:ascii="Times New Roman" w:hAnsi="Times New Roman"/>
+        </w:rPr>
+        <w:t>Section de labo #4</w:t>
+      </w:r>
+    </w:p>
+    <w:p>
+      <w:pPr>
+        <w:pStyle w:val="pagetitre"/>
+        <w:rPr>
+          <w:rFonts w:ascii="Times New Roman" w:hAnsi="Times New Roman"/>
+        </w:rPr>
+      </w:pPr>
+      <w:r>
+        <w:rPr>
+          <w:rFonts w:ascii="Times New Roman" w:hAnsi="Times New Roman"/>
+        </w:rPr>
+        <w:t>16 Février 2020</w:t>
+      </w:r>
+    </w:p>
+    <w:p>
+      <w:pPr>
+        <w:pStyle w:val="pagetitre"/>
+        <w:rPr>
+          <w:rFonts w:ascii="Times New Roman" w:hAnsi="Times New Roman"/>
+        </w:rPr>
+      </w:pPr>
+    </w:p>
+    <w:p>
+      <w:pPr>
+        <w:rPr>
+          <w:lang w:val="fr-CA"/>
+        </w:rPr>
+      </w:pPr>
+    </w:p>
+    <w:p>
+      <w:pPr>
+        <w:rPr>
+          <w:lang w:val="fr-CA"/>
+        </w:rPr>
+      </w:pPr>
+      <w:r>
+        <w:rPr>
+          <w:lang w:val="fr-CA"/>
+        </w:rPr>
+        <w:lastRenderedPageBreak/>
         <w:t xml:space="preserve">Questions </w:t>
       </w:r>
     </w:p>
     <w:p>
       <w:pPr>
         <w:rPr>
-          <w:lang w:val="fr-CA"/>
-        </w:rPr>
-      </w:pPr>
-      <w:r>
-        <w:rPr>
+          <w:b/>
+          <w:bCs/>
+          <w:lang w:val="fr-CA"/>
+        </w:rPr>
+      </w:pPr>
+      <w:r>
+        <w:rPr>
+          <w:b/>
+          <w:bCs/>
           <w:lang w:val="fr-CA"/>
         </w:rPr>
         <w:t xml:space="preserve">a) Recherche d'instruction : </w:t>
@@ -31,19 +358,39 @@
     <w:p>
       <w:pPr>
         <w:rPr>
-          <w:lang w:val="fr-CA"/>
-        </w:rPr>
-      </w:pPr>
-      <w:r>
-        <w:rPr>
-          <w:lang w:val="fr-CA"/>
-        </w:rPr>
-        <w:t xml:space="preserve">Donnez la séquence de microcodes qui correspond à la recherche d'une instruction. Donnez la réponse sous la forme d'un tableau. Le tableau suivant montre un exemple de ce qui est attendu (la première ligne étant déjà écrite pour vous) : </w:t>
+          <w:b/>
+          <w:bCs/>
+          <w:lang w:val="fr-CA"/>
+        </w:rPr>
+      </w:pPr>
+      <w:r>
+        <w:rPr>
+          <w:b/>
+          <w:bCs/>
+          <w:lang w:val="fr-CA"/>
+        </w:rPr>
+        <w:t>Donnez la séquence de microcodes qui correspond à la recherche d'une instruction</w:t>
+      </w:r>
+      <w:r>
+        <w:rPr>
+          <w:b/>
+          <w:bCs/>
+          <w:lang w:val="fr-CA"/>
+        </w:rPr>
+        <w:t>.</w:t>
+      </w:r>
+      <w:r>
+        <w:rPr>
+          <w:b/>
+          <w:bCs/>
+          <w:lang w:val="fr-CA"/>
+        </w:rPr>
+        <w:t xml:space="preserve"> </w:t>
       </w:r>
     </w:p>
     <w:tbl>
       <w:tblPr>
-        <w:tblStyle w:val="Grilledutableau"/>
+        <w:tblStyle w:val="TableGrid"/>
         <w:tblW w:w="8789" w:type="dxa"/>
         <w:tblInd w:w="-147" w:type="dxa"/>
         <w:tblLayout w:type="fixed"/>
@@ -386,12 +733,14 @@
                 <w:lang w:val="fr-CA"/>
               </w:rPr>
             </w:pPr>
+            <w:proofErr w:type="gramStart"/>
             <w:r>
               <w:rPr>
                 <w:lang w:val="fr-CA"/>
               </w:rPr>
               <w:t>hexa</w:t>
             </w:r>
+            <w:proofErr w:type="gramEnd"/>
           </w:p>
         </w:tc>
       </w:tr>
@@ -1426,37 +1775,40 @@
     <w:p>
       <w:pPr>
         <w:rPr>
-          <w:lang w:val="fr-CA"/>
-        </w:rPr>
-      </w:pPr>
-    </w:p>
-    <w:p>
-      <w:pPr>
-        <w:rPr>
-          <w:lang w:val="fr-CA"/>
-        </w:rPr>
-      </w:pPr>
-    </w:p>
-    <w:p>
-      <w:pPr>
-        <w:rPr>
-          <w:lang w:val="fr-CA"/>
-        </w:rPr>
-      </w:pPr>
-      <w:r>
-        <w:rPr>
+          <w:b/>
+          <w:bCs/>
+          <w:lang w:val="fr-CA"/>
+        </w:rPr>
+      </w:pPr>
+    </w:p>
+    <w:p>
+      <w:pPr>
+        <w:rPr>
+          <w:b/>
+          <w:bCs/>
+          <w:lang w:val="fr-CA"/>
+        </w:rPr>
+      </w:pPr>
+      <w:r>
+        <w:rPr>
+          <w:b/>
+          <w:bCs/>
           <w:lang w:val="fr-CA"/>
         </w:rPr>
         <w:t>b) Ex</w:t>
       </w:r>
       <w:r>
         <w:rPr>
+          <w:b/>
+          <w:bCs/>
           <w:lang w:val="fr-CA"/>
         </w:rPr>
         <w:t>é</w:t>
       </w:r>
       <w:r>
         <w:rPr>
+          <w:b/>
+          <w:bCs/>
           <w:lang w:val="fr-CA"/>
         </w:rPr>
         <w:t xml:space="preserve">cution d'une instruction générique : </w:t>
@@ -1465,19 +1817,39 @@
     <w:p>
       <w:pPr>
         <w:rPr>
-          <w:lang w:val="fr-CA"/>
-        </w:rPr>
-      </w:pPr>
-      <w:r>
-        <w:rPr>
-          <w:lang w:val="fr-CA"/>
-        </w:rPr>
-        <w:t xml:space="preserve">Sous la même forme qu'en Question. I., écrivez la séquence de microcodes permettant d'exécuter l'instruction d'opérations arithmétiques/ logiques typiques décrite par le RTN abstrait: </w:t>
-      </w:r>
-    </w:p>
-    <w:p>
-      <w:r>
-        <w:t xml:space="preserve">(IR&lt;31..27&gt;=opcode)-&gt;R[IR&lt;26..22&gt;]&lt;-R[IR&lt;21..17&gt;] </w:t>
+          <w:b/>
+          <w:bCs/>
+          <w:lang w:val="fr-CA"/>
+        </w:rPr>
+      </w:pPr>
+      <w:r>
+        <w:rPr>
+          <w:b/>
+          <w:bCs/>
+          <w:lang w:val="fr-CA"/>
+        </w:rPr>
+        <w:t>É</w:t>
+      </w:r>
+      <w:r>
+        <w:rPr>
+          <w:b/>
+          <w:bCs/>
+          <w:lang w:val="fr-CA"/>
+        </w:rPr>
+        <w:t xml:space="preserve">crivez la séquence de microcodes permettant d'exécuter l'instruction d'opérations arithmétiques/ logiques typiques décrite par le RTN abstrait: </w:t>
+      </w:r>
+    </w:p>
+    <w:p>
+      <w:r>
+        <w:t>(IR&lt;</w:t>
+      </w:r>
+      <w:proofErr w:type="gramStart"/>
+      <w:r>
+        <w:t>31..</w:t>
+      </w:r>
+      <w:proofErr w:type="gramEnd"/>
+      <w:r>
+        <w:t xml:space="preserve">27&gt;=opcode)-&gt;R[IR&lt;26..22&gt;]&lt;-R[IR&lt;21..17&gt;] </w:t>
       </w:r>
       <w:proofErr w:type="spellStart"/>
       <w:r>
@@ -1486,38 +1858,11 @@
       <w:proofErr w:type="spellEnd"/>
       <w:r>
         <w:t xml:space="preserve"> M[R[IR&lt;16..12&gt;] + IR&lt;11..0&gt;];</w:t>
-      </w:r>
-    </w:p>
-    <w:p>
-      <w:pPr>
-        <w:rPr>
-          <w:lang w:val="fr-CA"/>
-        </w:rPr>
-      </w:pPr>
-      <w:r>
-        <w:rPr>
-          <w:lang w:val="fr-CA"/>
-        </w:rPr>
-        <w:t xml:space="preserve">où opcode correspond au code d'opération requis pour exécuter l'opération arithmétique - logique </w:t>
-      </w:r>
-      <w:proofErr w:type="spellStart"/>
-      <w:r>
-        <w:rPr>
-          <w:lang w:val="fr-CA"/>
-        </w:rPr>
-        <w:t>oper</w:t>
-      </w:r>
-      <w:proofErr w:type="spellEnd"/>
-      <w:r>
-        <w:rPr>
-          <w:lang w:val="fr-CA"/>
-        </w:rPr>
-        <w:t xml:space="preserve">. N'oubliez pas d'inclure le RTN concret à chaque ligne du tableau pour justifier vos choix de signaux de contrôle.  </w:t>
       </w:r>
     </w:p>
     <w:tbl>
       <w:tblPr>
-        <w:tblStyle w:val="Grilledutableau"/>
+        <w:tblStyle w:val="TableGrid"/>
         <w:tblW w:w="9357" w:type="dxa"/>
         <w:tblInd w:w="-431" w:type="dxa"/>
         <w:tblLayout w:type="fixed"/>
@@ -1860,12 +2205,14 @@
                 <w:lang w:val="fr-CA"/>
               </w:rPr>
             </w:pPr>
+            <w:proofErr w:type="gramStart"/>
             <w:r>
               <w:rPr>
                 <w:lang w:val="fr-CA"/>
               </w:rPr>
               <w:t>hexa</w:t>
             </w:r>
+            <w:proofErr w:type="gramEnd"/>
           </w:p>
         </w:tc>
       </w:tr>
@@ -1884,7 +2231,21 @@
               <w:rPr>
                 <w:lang w:val="fr-CA"/>
               </w:rPr>
-              <w:t>A&lt;-R[IR&lt;16..12&gt;];</w:t>
+              <w:t>A&lt;-R[IR&lt;</w:t>
+            </w:r>
+            <w:proofErr w:type="gramStart"/>
+            <w:r>
+              <w:rPr>
+                <w:lang w:val="fr-CA"/>
+              </w:rPr>
+              <w:t>16..</w:t>
+            </w:r>
+            <w:proofErr w:type="gramEnd"/>
+            <w:r>
+              <w:rPr>
+                <w:lang w:val="fr-CA"/>
+              </w:rPr>
+              <w:t>12&gt;];</w:t>
             </w:r>
           </w:p>
         </w:tc>
@@ -2241,7 +2602,21 @@
               <w:rPr>
                 <w:lang w:val="fr-CA"/>
               </w:rPr>
-              <w:t>A +IR&lt;11..0&gt;;</w:t>
+              <w:t>A +IR&lt;</w:t>
+            </w:r>
+            <w:proofErr w:type="gramStart"/>
+            <w:r>
+              <w:rPr>
+                <w:lang w:val="fr-CA"/>
+              </w:rPr>
+              <w:t>11..</w:t>
+            </w:r>
+            <w:proofErr w:type="gramEnd"/>
+            <w:r>
+              <w:rPr>
+                <w:lang w:val="fr-CA"/>
+              </w:rPr>
+              <w:t>0&gt;;</w:t>
             </w:r>
           </w:p>
         </w:tc>
@@ -2592,7 +2967,21 @@
               <w:rPr>
                 <w:lang w:val="fr-CA"/>
               </w:rPr>
-              <w:t>A&lt;-R[IR&lt;21..17&gt;];</w:t>
+              <w:t>A&lt;-R[IR&lt;</w:t>
+            </w:r>
+            <w:proofErr w:type="gramStart"/>
+            <w:r>
+              <w:rPr>
+                <w:lang w:val="fr-CA"/>
+              </w:rPr>
+              <w:t>21..</w:t>
+            </w:r>
+            <w:proofErr w:type="gramEnd"/>
+            <w:r>
+              <w:rPr>
+                <w:lang w:val="fr-CA"/>
+              </w:rPr>
+              <w:t>17&gt;];</w:t>
             </w:r>
           </w:p>
         </w:tc>
@@ -2928,12 +3317,25 @@
           </w:tcPr>
           <w:p>
             <w:r>
-              <w:t>R[IR&lt;26..22&gt;]&lt;-</w:t>
-            </w:r>
-          </w:p>
-          <w:p>
-            <w:r>
-              <w:t>A oper MD</w:t>
+              <w:t>R[IR&lt;</w:t>
+            </w:r>
+            <w:proofErr w:type="gramStart"/>
+            <w:r>
+              <w:t>26..</w:t>
+            </w:r>
+            <w:proofErr w:type="gramEnd"/>
+            <w:r>
+              <w:t>22&gt;]&lt;-</w:t>
+            </w:r>
+          </w:p>
+          <w:p>
+            <w:proofErr w:type="gramStart"/>
+            <w:r>
+              <w:t>A</w:t>
+            </w:r>
+            <w:proofErr w:type="gramEnd"/>
+            <w:r>
+              <w:t xml:space="preserve"> oper MD</w:t>
             </w:r>
           </w:p>
         </w:tc>
@@ -3116,15 +3518,18 @@
       </w:tr>
     </w:tbl>
     <w:p/>
-    <w:p/>
-    <w:p>
-      <w:pPr>
-        <w:rPr>
-          <w:lang w:val="fr-CA"/>
-        </w:rPr>
-      </w:pPr>
-      <w:r>
-        <w:rPr>
+    <w:p>
+      <w:pPr>
+        <w:rPr>
+          <w:b/>
+          <w:bCs/>
+          <w:lang w:val="fr-CA"/>
+        </w:rPr>
+      </w:pPr>
+      <w:r>
+        <w:rPr>
+          <w:b/>
+          <w:bCs/>
           <w:lang w:val="fr-CA"/>
         </w:rPr>
         <w:t xml:space="preserve">c) Simulation : </w:t>
@@ -3133,72 +3538,23 @@
     <w:p>
       <w:pPr>
         <w:rPr>
-          <w:lang w:val="fr-CA"/>
-        </w:rPr>
-      </w:pPr>
-      <w:r>
-        <w:rPr>
-          <w:lang w:val="fr-CA"/>
-        </w:rPr>
-        <w:t xml:space="preserve">Prenez une capture d'écran et intégrez-la dans votre rapport. Cette capture doit bien montrer le résultat placé dans RCI] (ECX dans Electric) après l'exécution de l'instruction à l'adresse 8 (dans tp2mem. txt, donc après la 3ième instruction). Justifiez également le résultat obtenu dans votre rapport. </w:t>
-      </w:r>
-    </w:p>
-    <w:p>
-      <w:pPr>
-        <w:rPr>
-          <w:lang w:val="fr-CA"/>
-        </w:rPr>
-      </w:pPr>
-      <w:r>
-        <w:rPr>
-          <w:lang w:val="fr-CA"/>
-        </w:rPr>
-        <w:t>Pour rappel, l'adresse présentement exécutée est contenue dans le registre PC. Votre capture d'écran doit donc montrer les cycles pendant lesquels PC vaut 0xC</w:t>
-      </w:r>
-      <w:r>
-        <w:rPr>
-          <w:lang w:val="fr-CA"/>
-        </w:rPr>
-        <w:t>.</w:t>
-      </w:r>
-    </w:p>
-    <w:p>
-      <w:pPr>
-        <w:rPr>
-          <w:lang w:val="fr-CA"/>
-        </w:rPr>
-      </w:pPr>
-      <w:r>
-        <w:rPr>
-          <w:lang w:val="fr-CA"/>
-        </w:rPr>
-        <w:lastRenderedPageBreak/>
-        <w:t xml:space="preserve">Figure </w:t>
-      </w:r>
-      <w:r>
-        <w:rPr>
-          <w:lang w:val="fr-CA"/>
-        </w:rPr>
-        <w:t>1</w:t>
-      </w:r>
-      <w:r>
-        <w:rPr>
-          <w:lang w:val="fr-CA"/>
-        </w:rPr>
-        <w:t xml:space="preserve"> : Capture d’écran </w:t>
-      </w:r>
-      <w:r>
-        <w:rPr>
-          <w:lang w:val="fr-CA"/>
-        </w:rPr>
-        <w:t>1</w:t>
-      </w:r>
-    </w:p>
-    <w:p>
-      <w:pPr>
-        <w:rPr>
-          <w:lang w:val="fr-CA"/>
-        </w:rPr>
+          <w:b/>
+          <w:bCs/>
+          <w:lang w:val="fr-CA"/>
+        </w:rPr>
+      </w:pPr>
+      <w:r>
+        <w:rPr>
+          <w:b/>
+          <w:bCs/>
+          <w:lang w:val="fr-CA"/>
+        </w:rPr>
+        <w:t xml:space="preserve">Prenez une capture d'écran et intégrez-la dans votre rapport. </w:t>
+      </w:r>
+    </w:p>
+    <w:p>
+      <w:pPr>
+        <w:keepNext/>
       </w:pPr>
       <w:r>
         <w:rPr>
@@ -3223,7 +3579,7 @@
                     </pic:cNvPicPr>
                   </pic:nvPicPr>
                   <pic:blipFill>
-                    <a:blip r:embed="rId4" cstate="print">
+                    <a:blip r:embed="rId5" cstate="print">
                       <a:extLst>
                         <a:ext uri="{28A0092B-C50C-407E-A947-70E740481C1C}">
                           <a14:useLocalDpi xmlns:a14="http://schemas.microsoft.com/office/drawing/2010/main" val="0"/>
@@ -3257,6 +3613,8 @@
     </w:p>
     <w:p>
       <w:pPr>
+        <w:pStyle w:val="Caption"/>
+        <w:jc w:val="center"/>
         <w:rPr>
           <w:lang w:val="fr-CA"/>
         </w:rPr>
@@ -3268,35 +3626,50 @@
         <w:t xml:space="preserve">Figure </w:t>
       </w:r>
       <w:r>
-        <w:rPr>
-          <w:lang w:val="fr-CA"/>
-        </w:rPr>
-        <w:t>2</w:t>
-      </w:r>
-      <w:r>
-        <w:rPr>
-          <w:lang w:val="fr-CA"/>
-        </w:rPr>
-        <w:t xml:space="preserve"> : </w:t>
-      </w:r>
-      <w:r>
-        <w:rPr>
-          <w:lang w:val="fr-CA"/>
-        </w:rPr>
-        <w:t>Capture d’écran 2</w:t>
-      </w:r>
-    </w:p>
-    <w:p>
-      <w:pPr>
-        <w:rPr>
-          <w:lang w:val="fr-CA"/>
-        </w:rPr>
-      </w:pPr>
+        <w:fldChar w:fldCharType="begin"/>
+      </w:r>
+      <w:r>
+        <w:rPr>
+          <w:lang w:val="fr-CA"/>
+        </w:rPr>
+        <w:instrText xml:space="preserve"> SEQ Figure \* ARABIC </w:instrText>
+      </w:r>
+      <w:r>
+        <w:fldChar w:fldCharType="separate"/>
+      </w:r>
       <w:r>
         <w:rPr>
           <w:noProof/>
           <w:lang w:val="fr-CA"/>
         </w:rPr>
+        <w:t>1</w:t>
+      </w:r>
+      <w:r>
+        <w:fldChar w:fldCharType="end"/>
+      </w:r>
+      <w:r>
+        <w:rPr>
+          <w:lang w:val="fr-CA"/>
+        </w:rPr>
+        <w:t xml:space="preserve">. Simulation </w:t>
+      </w:r>
+      <w:r>
+        <w:rPr>
+          <w:lang w:val="fr-CA"/>
+        </w:rPr>
+        <w:t>(Capture 1)</w:t>
+      </w:r>
+    </w:p>
+    <w:p>
+      <w:pPr>
+        <w:keepNext/>
+      </w:pPr>
+      <w:r>
+        <w:rPr>
+          <w:noProof/>
+          <w:lang w:val="fr-CA"/>
+        </w:rPr>
+        <w:lastRenderedPageBreak/>
         <w:drawing>
           <wp:inline distT="0" distB="0" distL="0" distR="0" wp14:anchorId="2D069EDA" wp14:editId="2073AB10">
             <wp:extent cx="5471160" cy="2941320"/>
@@ -3315,7 +3688,7 @@
                     </pic:cNvPicPr>
                   </pic:nvPicPr>
                   <pic:blipFill>
-                    <a:blip r:embed="rId5" cstate="print">
+                    <a:blip r:embed="rId6" cstate="print">
                       <a:extLst>
                         <a:ext uri="{28A0092B-C50C-407E-A947-70E740481C1C}">
                           <a14:useLocalDpi xmlns:a14="http://schemas.microsoft.com/office/drawing/2010/main" val="0"/>
@@ -3349,33 +3722,62 @@
     </w:p>
     <w:p>
       <w:pPr>
-        <w:rPr>
-          <w:lang w:val="fr-CA"/>
-        </w:rPr>
-      </w:pPr>
-    </w:p>
-    <w:p>
-      <w:pPr>
-        <w:rPr>
-          <w:lang w:val="fr-CA"/>
-        </w:rPr>
-      </w:pPr>
-      <w:r>
-        <w:rPr>
+        <w:pStyle w:val="Caption"/>
+        <w:jc w:val="center"/>
+        <w:rPr>
+          <w:lang w:val="fr-CA"/>
+        </w:rPr>
+      </w:pPr>
+      <w:r>
+        <w:t xml:space="preserve">Figure </w:t>
+      </w:r>
+      <w:fldSimple w:instr=" SEQ Figure \* ARABIC ">
+        <w:r>
+          <w:rPr>
+            <w:noProof/>
+          </w:rPr>
+          <w:t>2</w:t>
+        </w:r>
+      </w:fldSimple>
+      <w:r>
+        <w:t>. Simulation (Capture 2)</w:t>
+      </w:r>
+    </w:p>
+    <w:p>
+      <w:pPr>
+        <w:rPr>
+          <w:lang w:val="fr-CA"/>
+        </w:rPr>
+      </w:pPr>
+    </w:p>
+    <w:p>
+      <w:pPr>
+        <w:rPr>
+          <w:b/>
+          <w:bCs/>
+          <w:lang w:val="fr-CA"/>
+        </w:rPr>
+      </w:pPr>
+      <w:r>
+        <w:rPr>
+          <w:b/>
+          <w:bCs/>
           <w:lang w:val="fr-CA"/>
         </w:rPr>
         <w:t>d) L'</w:t>
       </w:r>
-      <w:proofErr w:type="spellStart"/>
-      <w:r>
-        <w:rPr>
-          <w:lang w:val="fr-CA"/>
-        </w:rPr>
-        <w:t>operation</w:t>
-      </w:r>
-      <w:proofErr w:type="spellEnd"/>
-      <w:r>
-        <w:rPr>
+      <w:r>
+        <w:rPr>
+          <w:b/>
+          <w:bCs/>
+          <w:lang w:val="fr-CA"/>
+        </w:rPr>
+        <w:t>opération</w:t>
+      </w:r>
+      <w:r>
+        <w:rPr>
+          <w:b/>
+          <w:bCs/>
           <w:lang w:val="fr-CA"/>
         </w:rPr>
         <w:t xml:space="preserve"> NAND : </w:t>
@@ -3384,19 +3786,25 @@
     <w:p>
       <w:pPr>
         <w:rPr>
-          <w:lang w:val="fr-CA"/>
-        </w:rPr>
-      </w:pPr>
-      <w:r>
-        <w:rPr>
+          <w:b/>
+          <w:bCs/>
+          <w:lang w:val="fr-CA"/>
+        </w:rPr>
+      </w:pPr>
+      <w:r>
+        <w:rPr>
+          <w:b/>
+          <w:bCs/>
           <w:lang w:val="fr-CA"/>
         </w:rPr>
         <w:t>Figure 3 : Table de vérité NAND</w:t>
       </w:r>
+      <w:bookmarkStart w:id="0" w:name="_GoBack"/>
+      <w:bookmarkEnd w:id="0"/>
     </w:p>
     <w:tbl>
       <w:tblPr>
-        <w:tblStyle w:val="Grilledutableau"/>
+        <w:tblStyle w:val="TableGrid"/>
         <w:tblW w:w="0" w:type="auto"/>
         <w:tblLook w:val="04A0" w:firstRow="1" w:lastRow="0" w:firstColumn="1" w:lastColumn="0" w:noHBand="0" w:noVBand="1"/>
       </w:tblPr>
@@ -3884,89 +4292,25 @@
           <w:iCs/>
           <w:lang w:val="fr-CA"/>
         </w:rPr>
-        <w:t xml:space="preserve"> dans tp2mem. txt. </w:t>
-      </w:r>
-    </w:p>
-    <w:p>
-      <w:pPr>
+        <w:t xml:space="preserve"> dans tp2mem. </w:t>
+      </w:r>
+      <w:proofErr w:type="gramStart"/>
+      <w:r>
         <w:rPr>
           <w:i/>
           <w:iCs/>
           <w:lang w:val="fr-CA"/>
         </w:rPr>
-      </w:pPr>
+        <w:t>txt</w:t>
+      </w:r>
+      <w:proofErr w:type="gramEnd"/>
       <w:r>
         <w:rPr>
           <w:i/>
           <w:iCs/>
           <w:lang w:val="fr-CA"/>
         </w:rPr>
-        <w:t xml:space="preserve">Donnez aussi cette valeur dans votre rapport. </w:t>
-      </w:r>
-    </w:p>
-    <w:p>
-      <w:pPr>
-        <w:rPr>
-          <w:lang w:val="fr-CA"/>
-        </w:rPr>
-      </w:pPr>
-    </w:p>
-    <w:p>
-      <w:pPr>
-        <w:rPr>
-          <w:lang w:val="fr-CA"/>
-        </w:rPr>
-      </w:pPr>
-      <w:r>
-        <w:rPr>
-          <w:lang w:val="fr-CA"/>
-        </w:rPr>
-        <w:t xml:space="preserve"> </w:t>
-      </w:r>
-    </w:p>
-    <w:p>
-      <w:pPr>
-        <w:rPr>
-          <w:lang w:val="fr-CA"/>
-        </w:rPr>
-      </w:pPr>
-      <w:r>
-        <w:rPr>
-          <w:lang w:val="fr-CA"/>
-        </w:rPr>
-        <w:t xml:space="preserve">e) Compréhension : </w:t>
-      </w:r>
-    </w:p>
-    <w:p>
-      <w:pPr>
-        <w:rPr>
-          <w:lang w:val="fr-CA"/>
-        </w:rPr>
-      </w:pPr>
-      <w:r>
-        <w:rPr>
-          <w:lang w:val="fr-CA"/>
-        </w:rPr>
-        <w:t xml:space="preserve">a. </w:t>
-      </w:r>
-      <w:r>
-        <w:rPr>
-          <w:lang w:val="fr-CA"/>
-        </w:rPr>
-        <w:t>0x555 5555=0b0101 0101 0101 0101 0101 0101 0101</w:t>
-      </w:r>
-    </w:p>
-    <w:p>
-      <w:pPr>
-        <w:rPr>
-          <w:lang w:val="fr-CA"/>
-        </w:rPr>
-      </w:pPr>
-      <w:r>
-        <w:rPr>
-          <w:lang w:val="fr-CA"/>
-        </w:rPr>
-        <w:t>Les 2 derniers octets servent à donner la constante dans IR&lt;11..0&gt;(1365 dans ce cas) ainsi que les 4 bits les moins significatifs de IR&lt;16..12&gt;. Nous pouvons donc modifier les 3 dernières valeurs de 0x555 5555 sans affecter quoi que ce soit puisque la constante n’est pas utilisée dans ce cas. Un exemple serait 0x555 5999.</w:t>
+        <w:t xml:space="preserve">. </w:t>
       </w:r>
     </w:p>
     <w:p>
@@ -3979,76 +4323,91 @@
       </w:pPr>
       <w:r>
         <w:rPr>
-          <w:lang w:val="fr-CA"/>
-        </w:rPr>
-        <w:t xml:space="preserve">b. </w:t>
-      </w:r>
-      <w:r>
-        <w:rPr>
           <w:i/>
           <w:iCs/>
           <w:lang w:val="fr-CA"/>
         </w:rPr>
-        <w:t xml:space="preserve">Nommez un avantage d'avoir une architecture à deux bus. Vous êtes -vous servi de cet avantage dans votre microprogramme développé en 2. ? </w:t>
-      </w:r>
-    </w:p>
-    <w:p>
-      <w:pPr>
-        <w:rPr>
-          <w:lang w:val="fr-CA"/>
-        </w:rPr>
-      </w:pPr>
-      <w:r>
-        <w:rPr>
-          <w:lang w:val="fr-CA"/>
-        </w:rPr>
-        <w:t>L’avantage d’avoir 2 bus est l</w:t>
-      </w:r>
-      <w:r>
-        <w:rPr>
-          <w:lang w:val="fr-CA"/>
-        </w:rPr>
-        <w:t>a possibilité de transmettre des données sur les deux bus et l’</w:t>
-      </w:r>
-      <w:r>
-        <w:rPr>
-          <w:lang w:val="fr-CA"/>
-        </w:rPr>
-        <w:t>exécution de davantage d’opérations dans un même cycle d’horloge.</w:t>
-      </w:r>
-      <w:r>
-        <w:rPr>
-          <w:lang w:val="fr-CA"/>
-        </w:rPr>
-        <w:t xml:space="preserve"> Par exemple, l’écriture dans un registre en même temps de lire dans MD comme c’est le cas lorsque nous avons réalisé l’opération suivante : </w:t>
-      </w:r>
-      <w:bookmarkStart w:id="0" w:name="_GoBack"/>
-      <w:bookmarkEnd w:id="0"/>
-      <w:r>
-        <w:rPr>
-          <w:lang w:val="fr-CA"/>
-        </w:rPr>
-        <w:t xml:space="preserve">R[IR&lt;26..22&gt;]&lt;-A </w:t>
-      </w:r>
-      <w:proofErr w:type="spellStart"/>
-      <w:r>
-        <w:rPr>
-          <w:lang w:val="fr-CA"/>
-        </w:rPr>
-        <w:t>oper</w:t>
-      </w:r>
-      <w:proofErr w:type="spellEnd"/>
-      <w:r>
-        <w:rPr>
-          <w:lang w:val="fr-CA"/>
-        </w:rPr>
-        <w:t xml:space="preserve"> MD</w:t>
-      </w:r>
-      <w:r>
-        <w:rPr>
-          <w:lang w:val="fr-CA"/>
-        </w:rPr>
-        <w:t xml:space="preserve">. </w:t>
+        <w:t xml:space="preserve">Donnez aussi cette valeur dans votre rapport. </w:t>
+      </w:r>
+    </w:p>
+    <w:p>
+      <w:pPr>
+        <w:rPr>
+          <w:lang w:val="fr-CA"/>
+        </w:rPr>
+      </w:pPr>
+    </w:p>
+    <w:p>
+      <w:pPr>
+        <w:rPr>
+          <w:lang w:val="fr-CA"/>
+        </w:rPr>
+      </w:pPr>
+      <w:r>
+        <w:rPr>
+          <w:lang w:val="fr-CA"/>
+        </w:rPr>
+        <w:lastRenderedPageBreak/>
+        <w:t xml:space="preserve"> </w:t>
+      </w:r>
+    </w:p>
+    <w:p>
+      <w:pPr>
+        <w:rPr>
+          <w:lang w:val="fr-CA"/>
+        </w:rPr>
+      </w:pPr>
+      <w:r>
+        <w:rPr>
+          <w:lang w:val="fr-CA"/>
+        </w:rPr>
+        <w:t xml:space="preserve">e) Compréhension : </w:t>
+      </w:r>
+    </w:p>
+    <w:p>
+      <w:pPr>
+        <w:rPr>
+          <w:lang w:val="fr-CA"/>
+        </w:rPr>
+      </w:pPr>
+      <w:r>
+        <w:rPr>
+          <w:lang w:val="fr-CA"/>
+        </w:rPr>
+        <w:t xml:space="preserve">a. </w:t>
+      </w:r>
+      <w:r>
+        <w:rPr>
+          <w:lang w:val="fr-CA"/>
+        </w:rPr>
+        <w:t>0x555 5555=0b0101 0101 0101 0101 0101 0101 0101</w:t>
+      </w:r>
+    </w:p>
+    <w:p>
+      <w:pPr>
+        <w:rPr>
+          <w:lang w:val="fr-CA"/>
+        </w:rPr>
+      </w:pPr>
+      <w:r>
+        <w:rPr>
+          <w:lang w:val="fr-CA"/>
+        </w:rPr>
+        <w:t>Les 2 derniers octets servent à donner la constante dans IR&lt;</w:t>
+      </w:r>
+      <w:proofErr w:type="gramStart"/>
+      <w:r>
+        <w:rPr>
+          <w:lang w:val="fr-CA"/>
+        </w:rPr>
+        <w:t>11..</w:t>
+      </w:r>
+      <w:proofErr w:type="gramEnd"/>
+      <w:r>
+        <w:rPr>
+          <w:lang w:val="fr-CA"/>
+        </w:rPr>
+        <w:t>0&gt;(1365 dans ce cas) ainsi que les 4 bits les moins significatifs de IR&lt;16..12&gt;. Nous pouvons donc modifier les 3 dernières valeurs de 0x555 5555 sans affecter quoi que ce soit puisque la constante n’est pas utilisée dans ce cas. Un exemple serait 0x555 5999.</w:t>
       </w:r>
     </w:p>
     <w:p>
@@ -4063,7 +4422,7 @@
         <w:rPr>
           <w:lang w:val="fr-CA"/>
         </w:rPr>
-        <w:t xml:space="preserve">c. </w:t>
+        <w:t xml:space="preserve">b. </w:t>
       </w:r>
       <w:r>
         <w:rPr>
@@ -4071,7 +4430,78 @@
           <w:iCs/>
           <w:lang w:val="fr-CA"/>
         </w:rPr>
-        <w:t xml:space="preserve">Diriez-vous que les instructions de cette architecture peuvent être aussi flexibles, en terme d'opérations arithmétiques logiques, que celles du processeur étudié à l'exercice 4 du TPI ? </w:t>
+        <w:t xml:space="preserve">Nommez un avantage d'avoir une architecture à deux bus. Vous êtes -vous servi de cet avantage dans votre microprogramme développé en 2. ? </w:t>
+      </w:r>
+    </w:p>
+    <w:p>
+      <w:pPr>
+        <w:rPr>
+          <w:lang w:val="fr-CA"/>
+        </w:rPr>
+      </w:pPr>
+      <w:r>
+        <w:rPr>
+          <w:lang w:val="fr-CA"/>
+        </w:rPr>
+        <w:t>L’avantage d’avoir 2 bus est l</w:t>
+      </w:r>
+      <w:r>
+        <w:rPr>
+          <w:lang w:val="fr-CA"/>
+        </w:rPr>
+        <w:t>a possibilité de transmettre des données sur les deux bus et l’</w:t>
+      </w:r>
+      <w:r>
+        <w:rPr>
+          <w:lang w:val="fr-CA"/>
+        </w:rPr>
+        <w:t>exécution de davantage d’opérations dans un même cycle d’horloge.</w:t>
+      </w:r>
+      <w:r>
+        <w:rPr>
+          <w:lang w:val="fr-CA"/>
+        </w:rPr>
+        <w:t xml:space="preserve"> Par exemple, l’écriture dans un registre en même temps de lire dans MD comme c’est le cas lorsque nous avons réalisé l’opération suivante : </w:t>
+      </w:r>
+      <w:r>
+        <w:rPr>
+          <w:lang w:val="fr-CA"/>
+        </w:rPr>
+        <w:t>R[IR&lt;</w:t>
+      </w:r>
+      <w:proofErr w:type="gramStart"/>
+      <w:r>
+        <w:rPr>
+          <w:lang w:val="fr-CA"/>
+        </w:rPr>
+        <w:t>26..</w:t>
+      </w:r>
+      <w:proofErr w:type="gramEnd"/>
+      <w:r>
+        <w:rPr>
+          <w:lang w:val="fr-CA"/>
+        </w:rPr>
+        <w:t xml:space="preserve">22&gt;]&lt;-A </w:t>
+      </w:r>
+      <w:proofErr w:type="spellStart"/>
+      <w:r>
+        <w:rPr>
+          <w:lang w:val="fr-CA"/>
+        </w:rPr>
+        <w:t>oper</w:t>
+      </w:r>
+      <w:proofErr w:type="spellEnd"/>
+      <w:r>
+        <w:rPr>
+          <w:lang w:val="fr-CA"/>
+        </w:rPr>
+        <w:t xml:space="preserve"> MD</w:t>
+      </w:r>
+      <w:r>
+        <w:rPr>
+          <w:lang w:val="fr-CA"/>
+        </w:rPr>
+        <w:t xml:space="preserve">. </w:t>
       </w:r>
     </w:p>
     <w:p>
@@ -4084,10 +4514,51 @@
       </w:pPr>
       <w:r>
         <w:rPr>
+          <w:lang w:val="fr-CA"/>
+        </w:rPr>
+        <w:t xml:space="preserve">c. </w:t>
+      </w:r>
+      <w:r>
+        <w:rPr>
           <w:i/>
           <w:iCs/>
           <w:lang w:val="fr-CA"/>
         </w:rPr>
+        <w:t xml:space="preserve">Diriez-vous que les instructions de cette architecture peuvent être aussi flexibles, </w:t>
+      </w:r>
+      <w:proofErr w:type="gramStart"/>
+      <w:r>
+        <w:rPr>
+          <w:i/>
+          <w:iCs/>
+          <w:lang w:val="fr-CA"/>
+        </w:rPr>
+        <w:t>en terme</w:t>
+      </w:r>
+      <w:proofErr w:type="gramEnd"/>
+      <w:r>
+        <w:rPr>
+          <w:i/>
+          <w:iCs/>
+          <w:lang w:val="fr-CA"/>
+        </w:rPr>
+        <w:t xml:space="preserve"> d'opérations arithmétiques logiques, que celles du processeur étudié à l'exercice 4 du TPI ? </w:t>
+      </w:r>
+    </w:p>
+    <w:p>
+      <w:pPr>
+        <w:rPr>
+          <w:i/>
+          <w:iCs/>
+          <w:lang w:val="fr-CA"/>
+        </w:rPr>
+      </w:pPr>
+      <w:r>
+        <w:rPr>
+          <w:i/>
+          <w:iCs/>
+          <w:lang w:val="fr-CA"/>
+        </w:rPr>
         <w:t xml:space="preserve">Pourquoi ? </w:t>
       </w:r>
     </w:p>
@@ -4173,20 +4644,42 @@
         <w:rPr>
           <w:lang w:val="fr-CA"/>
         </w:rPr>
-        <w:t xml:space="preserve">Pour cet exercice, nous «simulons» un processeur utilisant une pile en se servant exclusivement de la partie FPU (unité à virgule flottante) du processeur Intel. Il s'agit d'une pile </w:t>
-      </w:r>
-    </w:p>
-    <w:p>
-      <w:pPr>
-        <w:rPr>
-          <w:lang w:val="fr-CA"/>
-        </w:rPr>
-      </w:pPr>
-      <w:r>
-        <w:rPr>
-          <w:lang w:val="fr-CA"/>
-        </w:rPr>
-        <w:t xml:space="preserve">dédiée au calcul flottant (différente de la pile d'appel), de grandeur 8 (elle peut contenir jusqu'à </w:t>
+        <w:t>Pour cet exercice, nous</w:t>
+      </w:r>
+      <w:proofErr w:type="gramStart"/>
+      <w:r>
+        <w:rPr>
+          <w:lang w:val="fr-CA"/>
+        </w:rPr>
+        <w:t xml:space="preserve"> «simulons</w:t>
+      </w:r>
+      <w:proofErr w:type="gramEnd"/>
+      <w:r>
+        <w:rPr>
+          <w:lang w:val="fr-CA"/>
+        </w:rPr>
+        <w:t xml:space="preserve">» un processeur utilisant une pile en se servant exclusivement de la partie FPU (unité à virgule flottante) du processeur Intel. Il s'agit d'une pile </w:t>
+      </w:r>
+    </w:p>
+    <w:p>
+      <w:pPr>
+        <w:rPr>
+          <w:lang w:val="fr-CA"/>
+        </w:rPr>
+      </w:pPr>
+      <w:proofErr w:type="gramStart"/>
+      <w:r>
+        <w:rPr>
+          <w:lang w:val="fr-CA"/>
+        </w:rPr>
+        <w:t>dédiée</w:t>
+      </w:r>
+      <w:proofErr w:type="gramEnd"/>
+      <w:r>
+        <w:rPr>
+          <w:lang w:val="fr-CA"/>
+        </w:rPr>
+        <w:t xml:space="preserve"> au calcul flottant (différente de la pile d'appel), de grandeur 8 (elle peut contenir jusqu'à </w:t>
       </w:r>
     </w:p>
     <w:p>
@@ -4222,11 +4715,19 @@
           <w:lang w:val="fr-CA"/>
         </w:rPr>
       </w:pPr>
-      <w:r>
-        <w:rPr>
-          <w:lang w:val="fr-CA"/>
-        </w:rPr>
-        <w:t xml:space="preserve">instructions agissent toujours sur le premier et le deuxième élément de la pile (st [0] et st [1] ). </w:t>
+      <w:proofErr w:type="gramStart"/>
+      <w:r>
+        <w:rPr>
+          <w:lang w:val="fr-CA"/>
+        </w:rPr>
+        <w:t>instructions</w:t>
+      </w:r>
+      <w:proofErr w:type="gramEnd"/>
+      <w:r>
+        <w:rPr>
+          <w:lang w:val="fr-CA"/>
+        </w:rPr>
+        <w:t xml:space="preserve"> agissent toujours sur le premier et le deuxième élément de la pile (st [0] et st [1] ). </w:t>
       </w:r>
     </w:p>
     <w:p>
@@ -4261,11 +4762,20 @@
           <w:lang w:val="fr-CA"/>
         </w:rPr>
       </w:pPr>
-      <w:r>
-        <w:rPr>
-          <w:lang w:val="fr-CA"/>
-        </w:rPr>
-        <w:t xml:space="preserve">f </w:t>
+      <w:proofErr w:type="gramStart"/>
+      <w:r>
+        <w:rPr>
+          <w:lang w:val="fr-CA"/>
+        </w:rPr>
+        <w:lastRenderedPageBreak/>
+        <w:t>f</w:t>
+      </w:r>
+      <w:proofErr w:type="gramEnd"/>
+      <w:r>
+        <w:rPr>
+          <w:lang w:val="fr-CA"/>
+        </w:rPr>
+        <w:t xml:space="preserve"> </w:t>
       </w:r>
       <w:proofErr w:type="spellStart"/>
       <w:r>
@@ -4315,11 +4825,19 @@
           <w:lang w:val="fr-CA"/>
         </w:rPr>
       </w:pPr>
-      <w:r>
-        <w:rPr>
-          <w:lang w:val="fr-CA"/>
-        </w:rPr>
-        <w:t xml:space="preserve">valeur chargée de la mémoire). </w:t>
+      <w:proofErr w:type="gramStart"/>
+      <w:r>
+        <w:rPr>
+          <w:lang w:val="fr-CA"/>
+        </w:rPr>
+        <w:t>valeur</w:t>
+      </w:r>
+      <w:proofErr w:type="gramEnd"/>
+      <w:r>
+        <w:rPr>
+          <w:lang w:val="fr-CA"/>
+        </w:rPr>
+        <w:t xml:space="preserve"> chargée de la mémoire). </w:t>
       </w:r>
     </w:p>
     <w:p>
@@ -4329,6 +4847,7 @@
         </w:rPr>
       </w:pPr>
       <w:proofErr w:type="spellStart"/>
+      <w:proofErr w:type="gramStart"/>
       <w:r>
         <w:rPr>
           <w:lang w:val="fr-CA"/>
@@ -4336,6 +4855,7 @@
         <w:t>fstps</w:t>
       </w:r>
       <w:proofErr w:type="spellEnd"/>
+      <w:proofErr w:type="gramEnd"/>
       <w:r>
         <w:rPr>
           <w:lang w:val="fr-CA"/>
@@ -4350,6 +4870,7 @@
         </w:rPr>
       </w:pPr>
       <w:proofErr w:type="spellStart"/>
+      <w:proofErr w:type="gramStart"/>
       <w:r>
         <w:rPr>
           <w:lang w:val="fr-CA"/>
@@ -4357,6 +4878,7 @@
         <w:t>prinCipale</w:t>
       </w:r>
       <w:proofErr w:type="spellEnd"/>
+      <w:proofErr w:type="gramEnd"/>
       <w:r>
         <w:rPr>
           <w:lang w:val="fr-CA"/>
@@ -4370,11 +4892,19 @@
           <w:lang w:val="fr-CA"/>
         </w:rPr>
       </w:pPr>
-      <w:r>
-        <w:rPr>
-          <w:lang w:val="fr-CA"/>
-        </w:rPr>
-        <w:t xml:space="preserve">f </w:t>
+      <w:proofErr w:type="gramStart"/>
+      <w:r>
+        <w:rPr>
+          <w:lang w:val="fr-CA"/>
+        </w:rPr>
+        <w:t>f</w:t>
+      </w:r>
+      <w:proofErr w:type="gramEnd"/>
+      <w:r>
+        <w:rPr>
+          <w:lang w:val="fr-CA"/>
+        </w:rPr>
+        <w:t xml:space="preserve"> </w:t>
       </w:r>
       <w:proofErr w:type="spellStart"/>
       <w:r>
@@ -4425,11 +4955,19 @@
           <w:lang w:val="fr-CA"/>
         </w:rPr>
       </w:pPr>
-      <w:r>
-        <w:rPr>
-          <w:lang w:val="fr-CA"/>
-        </w:rPr>
-        <w:t xml:space="preserve">deux </w:t>
+      <w:proofErr w:type="gramStart"/>
+      <w:r>
+        <w:rPr>
+          <w:lang w:val="fr-CA"/>
+        </w:rPr>
+        <w:t>deux</w:t>
+      </w:r>
+      <w:proofErr w:type="gramEnd"/>
+      <w:r>
+        <w:rPr>
+          <w:lang w:val="fr-CA"/>
+        </w:rPr>
+        <w:t xml:space="preserve"> </w:t>
       </w:r>
       <w:proofErr w:type="spellStart"/>
       <w:r>
@@ -4452,11 +4990,19 @@
           <w:lang w:val="fr-CA"/>
         </w:rPr>
       </w:pPr>
-      <w:r>
-        <w:rPr>
-          <w:lang w:val="fr-CA"/>
-        </w:rPr>
-        <w:t xml:space="preserve">f </w:t>
+      <w:proofErr w:type="gramStart"/>
+      <w:r>
+        <w:rPr>
+          <w:lang w:val="fr-CA"/>
+        </w:rPr>
+        <w:t>f</w:t>
+      </w:r>
+      <w:proofErr w:type="gramEnd"/>
+      <w:r>
+        <w:rPr>
+          <w:lang w:val="fr-CA"/>
+        </w:rPr>
+        <w:t xml:space="preserve"> </w:t>
       </w:r>
       <w:proofErr w:type="spellStart"/>
       <w:r>
@@ -4493,11 +5039,19 @@
           <w:lang w:val="fr-CA"/>
         </w:rPr>
       </w:pPr>
-      <w:r>
-        <w:rPr>
-          <w:lang w:val="fr-CA"/>
-        </w:rPr>
-        <w:t xml:space="preserve">deux </w:t>
+      <w:proofErr w:type="gramStart"/>
+      <w:r>
+        <w:rPr>
+          <w:lang w:val="fr-CA"/>
+        </w:rPr>
+        <w:t>deux</w:t>
+      </w:r>
+      <w:proofErr w:type="gramEnd"/>
+      <w:r>
+        <w:rPr>
+          <w:lang w:val="fr-CA"/>
+        </w:rPr>
+        <w:t xml:space="preserve"> </w:t>
       </w:r>
       <w:proofErr w:type="spellStart"/>
       <w:r>
@@ -4520,11 +5074,19 @@
           <w:lang w:val="fr-CA"/>
         </w:rPr>
       </w:pPr>
-      <w:r>
-        <w:rPr>
-          <w:lang w:val="fr-CA"/>
-        </w:rPr>
-        <w:t xml:space="preserve">f </w:t>
+      <w:proofErr w:type="gramStart"/>
+      <w:r>
+        <w:rPr>
+          <w:lang w:val="fr-CA"/>
+        </w:rPr>
+        <w:t>f</w:t>
+      </w:r>
+      <w:proofErr w:type="gramEnd"/>
+      <w:r>
+        <w:rPr>
+          <w:lang w:val="fr-CA"/>
+        </w:rPr>
+        <w:t xml:space="preserve"> </w:t>
       </w:r>
       <w:proofErr w:type="spellStart"/>
       <w:r>
@@ -4561,11 +5123,19 @@
           <w:lang w:val="fr-CA"/>
         </w:rPr>
       </w:pPr>
-      <w:r>
-        <w:rPr>
-          <w:lang w:val="fr-CA"/>
-        </w:rPr>
-        <w:t xml:space="preserve">deux </w:t>
+      <w:proofErr w:type="gramStart"/>
+      <w:r>
+        <w:rPr>
+          <w:lang w:val="fr-CA"/>
+        </w:rPr>
+        <w:t>deux</w:t>
+      </w:r>
+      <w:proofErr w:type="gramEnd"/>
+      <w:r>
+        <w:rPr>
+          <w:lang w:val="fr-CA"/>
+        </w:rPr>
+        <w:t xml:space="preserve"> </w:t>
       </w:r>
       <w:proofErr w:type="spellStart"/>
       <w:r>
@@ -4589,6 +5159,7 @@
         </w:rPr>
       </w:pPr>
       <w:proofErr w:type="spellStart"/>
+      <w:proofErr w:type="gramStart"/>
       <w:r>
         <w:rPr>
           <w:lang w:val="fr-CA"/>
@@ -4596,6 +5167,7 @@
         <w:t>fmulp</w:t>
       </w:r>
       <w:proofErr w:type="spellEnd"/>
+      <w:proofErr w:type="gramEnd"/>
       <w:r>
         <w:rPr>
           <w:lang w:val="fr-CA"/>
@@ -4623,11 +5195,19 @@
           <w:lang w:val="fr-CA"/>
         </w:rPr>
       </w:pPr>
-      <w:r>
-        <w:rPr>
-          <w:lang w:val="fr-CA"/>
-        </w:rPr>
-        <w:t xml:space="preserve">deux éléments. </w:t>
+      <w:proofErr w:type="gramStart"/>
+      <w:r>
+        <w:rPr>
+          <w:lang w:val="fr-CA"/>
+        </w:rPr>
+        <w:t>deux</w:t>
+      </w:r>
+      <w:proofErr w:type="gramEnd"/>
+      <w:r>
+        <w:rPr>
+          <w:lang w:val="fr-CA"/>
+        </w:rPr>
+        <w:t xml:space="preserve"> éléments. </w:t>
       </w:r>
     </w:p>
     <w:p>
@@ -4637,6 +5217,7 @@
         </w:rPr>
       </w:pPr>
       <w:proofErr w:type="spellStart"/>
+      <w:proofErr w:type="gramStart"/>
       <w:r>
         <w:rPr>
           <w:lang w:val="fr-CA"/>
@@ -4644,6 +5225,7 @@
         <w:t>fdivp</w:t>
       </w:r>
       <w:proofErr w:type="spellEnd"/>
+      <w:proofErr w:type="gramEnd"/>
       <w:r>
         <w:rPr>
           <w:lang w:val="fr-CA"/>
@@ -4672,6 +5254,7 @@
         </w:rPr>
       </w:pPr>
       <w:proofErr w:type="spellStart"/>
+      <w:proofErr w:type="gramStart"/>
       <w:r>
         <w:rPr>
           <w:lang w:val="fr-CA"/>
@@ -4683,6 +5266,1174 @@
         <w:rPr>
           <w:lang w:val="fr-CA"/>
         </w:rPr>
+        <w:t>.</w:t>
+      </w:r>
+      <w:proofErr w:type="gramEnd"/>
+      <w:r>
+        <w:rPr>
+          <w:lang w:val="fr-CA"/>
+        </w:rPr>
+        <w:t xml:space="preserve"> </w:t>
+      </w:r>
+    </w:p>
+    <w:p>
+      <w:pPr>
+        <w:rPr>
+          <w:lang w:val="fr-CA"/>
+        </w:rPr>
+      </w:pPr>
+      <w:proofErr w:type="spellStart"/>
+      <w:proofErr w:type="gramStart"/>
+      <w:r>
+        <w:rPr>
+          <w:lang w:val="fr-CA"/>
+        </w:rPr>
+        <w:t>fdivrp</w:t>
+      </w:r>
+      <w:proofErr w:type="spellEnd"/>
+      <w:proofErr w:type="gramEnd"/>
+      <w:r>
+        <w:rPr>
+          <w:lang w:val="fr-CA"/>
+        </w:rPr>
+        <w:t xml:space="preserve"> st Cl] est divisé par st [0] et le </w:t>
+      </w:r>
+      <w:proofErr w:type="spellStart"/>
+      <w:r>
+        <w:rPr>
+          <w:lang w:val="fr-CA"/>
+        </w:rPr>
+        <w:t>resultat</w:t>
+      </w:r>
+      <w:proofErr w:type="spellEnd"/>
+      <w:r>
+        <w:rPr>
+          <w:lang w:val="fr-CA"/>
+        </w:rPr>
+        <w:t xml:space="preserve"> remplace ces deux </w:t>
+      </w:r>
+    </w:p>
+    <w:p>
+      <w:pPr>
+        <w:rPr>
+          <w:lang w:val="fr-CA"/>
+        </w:rPr>
+      </w:pPr>
+      <w:proofErr w:type="spellStart"/>
+      <w:proofErr w:type="gramStart"/>
+      <w:r>
+        <w:rPr>
+          <w:lang w:val="fr-CA"/>
+        </w:rPr>
+        <w:t>élément:s</w:t>
+      </w:r>
+      <w:proofErr w:type="spellEnd"/>
+      <w:r>
+        <w:rPr>
+          <w:lang w:val="fr-CA"/>
+        </w:rPr>
+        <w:t>.</w:t>
+      </w:r>
+      <w:proofErr w:type="gramEnd"/>
+      <w:r>
+        <w:rPr>
+          <w:lang w:val="fr-CA"/>
+        </w:rPr>
+        <w:t xml:space="preserve"> </w:t>
+      </w:r>
+    </w:p>
+    <w:p>
+      <w:pPr>
+        <w:rPr>
+          <w:lang w:val="fr-CA"/>
+        </w:rPr>
+      </w:pPr>
+      <w:r>
+        <w:rPr>
+          <w:lang w:val="fr-CA"/>
+        </w:rPr>
+        <w:t xml:space="preserve">A l'aide ce ces instructions, écrivez l'expression suivante en assembleur : </w:t>
+      </w:r>
+    </w:p>
+    <w:p>
+      <w:pPr>
+        <w:rPr>
+          <w:lang w:val="fr-CA"/>
+        </w:rPr>
+      </w:pPr>
+    </w:p>
+    <w:p>
+      <w:pPr>
+        <w:rPr>
+          <w:lang w:val="fr-CA"/>
+        </w:rPr>
+      </w:pPr>
+      <w:r>
+        <w:rPr>
+          <w:lang w:val="fr-CA"/>
+        </w:rPr>
+        <w:t xml:space="preserve"> </w:t>
+      </w:r>
+    </w:p>
+    <w:p>
+      <w:pPr>
+        <w:rPr>
+          <w:lang w:val="fr-CA"/>
+        </w:rPr>
+      </w:pPr>
+    </w:p>
+    <w:p>
+      <w:pPr>
+        <w:rPr>
+          <w:lang w:val="fr-CA"/>
+        </w:rPr>
+      </w:pPr>
+      <w:r>
+        <w:rPr>
+          <w:rFonts w:ascii="Cambria Math" w:hAnsi="Cambria Math" w:cs="Cambria Math"/>
+        </w:rPr>
+        <w:t>𝑎</w:t>
+      </w:r>
+      <w:r>
+        <w:rPr>
+          <w:lang w:val="fr-CA"/>
+        </w:rPr>
+        <w:t xml:space="preserve"> = (</w:t>
+      </w:r>
+    </w:p>
+    <w:p>
+      <w:pPr>
+        <w:rPr>
+          <w:lang w:val="fr-CA"/>
+        </w:rPr>
+      </w:pPr>
+    </w:p>
+    <w:p>
+      <w:pPr>
+        <w:rPr>
+          <w:lang w:val="fr-CA"/>
+        </w:rPr>
+      </w:pPr>
+      <w:r>
+        <w:rPr>
+          <w:lang w:val="fr-CA"/>
+        </w:rPr>
+        <w:t>(</w:t>
+      </w:r>
+      <w:proofErr w:type="gramStart"/>
+      <w:r>
+        <w:rPr>
+          <w:rFonts w:ascii="Cambria Math" w:hAnsi="Cambria Math" w:cs="Cambria Math"/>
+        </w:rPr>
+        <w:t>𝑒</w:t>
+      </w:r>
+      <w:proofErr w:type="gramEnd"/>
+      <w:r>
+        <w:rPr>
+          <w:lang w:val="fr-CA"/>
+        </w:rPr>
+        <w:t xml:space="preserve"> ∙ </w:t>
+      </w:r>
+      <w:r>
+        <w:rPr>
+          <w:rFonts w:ascii="Cambria Math" w:hAnsi="Cambria Math" w:cs="Cambria Math"/>
+        </w:rPr>
+        <w:t>𝑏</w:t>
+      </w:r>
+      <w:r>
+        <w:rPr>
+          <w:lang w:val="fr-CA"/>
+        </w:rPr>
+        <w:t xml:space="preserve">) + </w:t>
+      </w:r>
+      <w:r>
+        <w:rPr>
+          <w:rFonts w:ascii="Cambria Math" w:hAnsi="Cambria Math" w:cs="Cambria Math"/>
+        </w:rPr>
+        <w:t>𝑔</w:t>
+      </w:r>
+    </w:p>
+    <w:p>
+      <w:pPr>
+        <w:rPr>
+          <w:lang w:val="fr-CA"/>
+        </w:rPr>
+      </w:pPr>
+      <w:r>
+        <w:rPr>
+          <w:rFonts w:ascii="Cambria Math" w:hAnsi="Cambria Math" w:cs="Cambria Math"/>
+        </w:rPr>
+        <w:t>𝑑</w:t>
+      </w:r>
+      <w:r>
+        <w:rPr>
+          <w:lang w:val="fr-CA"/>
+        </w:rPr>
+        <w:t xml:space="preserve"> ) ∙ (</w:t>
+      </w:r>
+    </w:p>
+    <w:p>
+      <w:pPr>
+        <w:rPr>
+          <w:lang w:val="fr-CA"/>
+        </w:rPr>
+      </w:pPr>
+    </w:p>
+    <w:p>
+      <w:pPr>
+        <w:rPr>
+          <w:lang w:val="fr-CA"/>
+        </w:rPr>
+      </w:pPr>
+      <w:r>
+        <w:rPr>
+          <w:rFonts w:ascii="Cambria Math" w:hAnsi="Cambria Math" w:cs="Cambria Math"/>
+        </w:rPr>
+        <w:t>𝑔</w:t>
+      </w:r>
+      <w:r>
+        <w:rPr>
+          <w:lang w:val="fr-CA"/>
+        </w:rPr>
+        <w:t xml:space="preserve"> − </w:t>
+      </w:r>
+      <w:r>
+        <w:rPr>
+          <w:rFonts w:ascii="Cambria Math" w:hAnsi="Cambria Math" w:cs="Cambria Math"/>
+        </w:rPr>
+        <w:t>𝑓</w:t>
+      </w:r>
+    </w:p>
+    <w:p>
+      <w:pPr>
+        <w:rPr>
+          <w:lang w:val="fr-CA"/>
+        </w:rPr>
+      </w:pPr>
+      <w:r>
+        <w:rPr>
+          <w:rFonts w:ascii="Cambria Math" w:hAnsi="Cambria Math" w:cs="Cambria Math"/>
+        </w:rPr>
+        <w:t>𝑑</w:t>
+      </w:r>
+      <w:r>
+        <w:rPr>
+          <w:lang w:val="fr-CA"/>
+        </w:rPr>
+        <w:t xml:space="preserve"> + </w:t>
+      </w:r>
+      <w:r>
+        <w:rPr>
+          <w:rFonts w:ascii="Cambria Math" w:hAnsi="Cambria Math" w:cs="Cambria Math"/>
+        </w:rPr>
+        <w:t>𝑒</w:t>
+      </w:r>
+      <w:r>
+        <w:rPr>
+          <w:lang w:val="fr-CA"/>
+        </w:rPr>
+        <w:t xml:space="preserve">) </w:t>
+      </w:r>
+    </w:p>
+    <w:p>
+      <w:pPr>
+        <w:rPr>
+          <w:lang w:val="fr-CA"/>
+        </w:rPr>
+      </w:pPr>
+    </w:p>
+    <w:p>
+      <w:pPr>
+        <w:rPr>
+          <w:lang w:val="fr-CA"/>
+        </w:rPr>
+      </w:pPr>
+      <w:r>
+        <w:rPr>
+          <w:lang w:val="fr-CA"/>
+        </w:rPr>
+        <w:lastRenderedPageBreak/>
+        <w:t xml:space="preserve"> </w:t>
+      </w:r>
+    </w:p>
+    <w:p>
+      <w:pPr>
+        <w:rPr>
+          <w:lang w:val="fr-CA"/>
+        </w:rPr>
+      </w:pPr>
+    </w:p>
+    <w:p>
+      <w:pPr>
+        <w:rPr>
+          <w:lang w:val="fr-CA"/>
+        </w:rPr>
+      </w:pPr>
+      <w:proofErr w:type="gramStart"/>
+      <w:r>
+        <w:rPr>
+          <w:lang w:val="fr-CA"/>
+        </w:rPr>
+        <w:t>où</w:t>
+      </w:r>
+      <w:proofErr w:type="gramEnd"/>
+      <w:r>
+        <w:rPr>
+          <w:lang w:val="fr-CA"/>
+        </w:rPr>
+        <w:t xml:space="preserve"> a, b, c, d, e, f et g sont des variables de type </w:t>
+      </w:r>
+      <w:proofErr w:type="spellStart"/>
+      <w:r>
+        <w:rPr>
+          <w:lang w:val="fr-CA"/>
+        </w:rPr>
+        <w:t>float</w:t>
+      </w:r>
+      <w:proofErr w:type="spellEnd"/>
+      <w:r>
+        <w:rPr>
+          <w:lang w:val="fr-CA"/>
+        </w:rPr>
+        <w:t xml:space="preserve"> (IEEE-754 sur 32 bits) et leurs adresses en </w:t>
+      </w:r>
+    </w:p>
+    <w:p>
+      <w:pPr>
+        <w:rPr>
+          <w:lang w:val="fr-CA"/>
+        </w:rPr>
+      </w:pPr>
+      <w:proofErr w:type="gramStart"/>
+      <w:r>
+        <w:rPr>
+          <w:lang w:val="fr-CA"/>
+        </w:rPr>
+        <w:t>assembleur</w:t>
+      </w:r>
+      <w:proofErr w:type="gramEnd"/>
+      <w:r>
+        <w:rPr>
+          <w:lang w:val="fr-CA"/>
+        </w:rPr>
+        <w:t xml:space="preserve"> sont respectivement les symboles a, b, c, d, e, f et g (il s'agit ici de noms donnés aux adresses </w:t>
+      </w:r>
+    </w:p>
+    <w:p>
+      <w:pPr>
+        <w:rPr>
+          <w:lang w:val="fr-CA"/>
+        </w:rPr>
+      </w:pPr>
+      <w:r>
+        <w:rPr>
+          <w:lang w:val="fr-CA"/>
+        </w:rPr>
+        <w:t xml:space="preserve">; en assembleur, écrire a directement est équivalent à écrire la constante entière qui est l'adresse de la </w:t>
+      </w:r>
+    </w:p>
+    <w:p>
+      <w:pPr>
+        <w:rPr>
+          <w:lang w:val="fr-CA"/>
+        </w:rPr>
+      </w:pPr>
+      <w:proofErr w:type="gramStart"/>
+      <w:r>
+        <w:rPr>
+          <w:lang w:val="fr-CA"/>
+        </w:rPr>
+        <w:t>variable</w:t>
+      </w:r>
+      <w:proofErr w:type="gramEnd"/>
+      <w:r>
+        <w:rPr>
+          <w:lang w:val="fr-CA"/>
+        </w:rPr>
+        <w:t xml:space="preserve"> globale a). </w:t>
+      </w:r>
+    </w:p>
+    <w:p>
+      <w:pPr>
+        <w:rPr>
+          <w:lang w:val="fr-CA"/>
+        </w:rPr>
+      </w:pPr>
+      <w:r>
+        <w:rPr>
+          <w:lang w:val="fr-CA"/>
+        </w:rPr>
+        <w:t>Un programme écrit en langage C (tp2_</w:t>
+      </w:r>
+      <w:proofErr w:type="gramStart"/>
+      <w:r>
+        <w:rPr>
+          <w:lang w:val="fr-CA"/>
+        </w:rPr>
+        <w:t>2 .</w:t>
+      </w:r>
+      <w:proofErr w:type="gramEnd"/>
+      <w:r>
+        <w:rPr>
+          <w:lang w:val="fr-CA"/>
+        </w:rPr>
+        <w:t xml:space="preserve"> c) ainsi qu'un squelette de fonction en assembleur (tp2_2 </w:t>
+      </w:r>
+    </w:p>
+    <w:p>
+      <w:pPr>
+        <w:rPr>
+          <w:lang w:val="fr-CA"/>
+        </w:rPr>
+      </w:pPr>
+      <w:r>
+        <w:rPr>
+          <w:lang w:val="fr-CA"/>
+        </w:rPr>
+        <w:t xml:space="preserve">. s) pour cet exercice sont fournis dans l'archive du TP afin de tester vos instructions. Vous n'avez qu'à </w:t>
+      </w:r>
+    </w:p>
+    <w:p>
+      <w:pPr>
+        <w:rPr>
+          <w:lang w:val="fr-CA"/>
+        </w:rPr>
+      </w:pPr>
+      <w:proofErr w:type="gramStart"/>
+      <w:r>
+        <w:rPr>
+          <w:lang w:val="fr-CA"/>
+        </w:rPr>
+        <w:t>remplir</w:t>
+      </w:r>
+      <w:proofErr w:type="gramEnd"/>
+      <w:r>
+        <w:rPr>
+          <w:lang w:val="fr-CA"/>
+        </w:rPr>
+        <w:t xml:space="preserve"> le squelette, puis compiler les deux et effectuer une édition de liens afin d'obtenir un exécutable. </w:t>
+      </w:r>
+    </w:p>
+    <w:p>
+      <w:pPr>
+        <w:rPr>
+          <w:lang w:val="fr-CA"/>
+        </w:rPr>
+      </w:pPr>
+      <w:r>
+        <w:rPr>
+          <w:lang w:val="fr-CA"/>
+        </w:rPr>
+        <w:t xml:space="preserve">Utilisez ainsi la commande : </w:t>
+      </w:r>
+    </w:p>
+    <w:p>
+      <w:pPr>
+        <w:rPr>
+          <w:lang w:val="fr-CA"/>
+        </w:rPr>
+      </w:pPr>
+      <w:r>
+        <w:rPr>
+          <w:lang w:val="fr-CA"/>
+        </w:rPr>
+        <w:t>$ g cc -m32 -</w:t>
+      </w:r>
+      <w:proofErr w:type="spellStart"/>
+      <w:r>
+        <w:rPr>
+          <w:lang w:val="fr-CA"/>
+        </w:rPr>
+        <w:t>gdwarf</w:t>
+      </w:r>
+      <w:proofErr w:type="spellEnd"/>
+      <w:r>
+        <w:rPr>
+          <w:lang w:val="fr-CA"/>
+        </w:rPr>
+        <w:t xml:space="preserve"> -2 -o tp2_2 </w:t>
+      </w:r>
+      <w:proofErr w:type="spellStart"/>
+      <w:r>
+        <w:rPr>
+          <w:lang w:val="fr-CA"/>
+        </w:rPr>
+        <w:t>tp2_</w:t>
+      </w:r>
+      <w:proofErr w:type="gramStart"/>
+      <w:r>
+        <w:rPr>
+          <w:lang w:val="fr-CA"/>
+        </w:rPr>
+        <w:t>2</w:t>
+      </w:r>
+      <w:proofErr w:type="spellEnd"/>
+      <w:r>
+        <w:rPr>
+          <w:lang w:val="fr-CA"/>
+        </w:rPr>
+        <w:t xml:space="preserve"> .</w:t>
+      </w:r>
+      <w:proofErr w:type="gramEnd"/>
+      <w:r>
+        <w:rPr>
+          <w:lang w:val="fr-CA"/>
+        </w:rPr>
+        <w:t xml:space="preserve"> </w:t>
+      </w:r>
+      <w:proofErr w:type="gramStart"/>
+      <w:r>
+        <w:rPr>
+          <w:lang w:val="fr-CA"/>
+        </w:rPr>
+        <w:t>c</w:t>
+      </w:r>
+      <w:proofErr w:type="gramEnd"/>
+      <w:r>
+        <w:rPr>
+          <w:lang w:val="fr-CA"/>
+        </w:rPr>
+        <w:t xml:space="preserve"> tp2_2 . </w:t>
+      </w:r>
+      <w:proofErr w:type="gramStart"/>
+      <w:r>
+        <w:rPr>
+          <w:lang w:val="fr-CA"/>
+        </w:rPr>
+        <w:t>s</w:t>
+      </w:r>
+      <w:proofErr w:type="gramEnd"/>
+      <w:r>
+        <w:rPr>
+          <w:lang w:val="fr-CA"/>
+        </w:rPr>
+        <w:t xml:space="preserve"> </w:t>
+      </w:r>
+    </w:p>
+    <w:p>
+      <w:pPr>
+        <w:rPr>
+          <w:lang w:val="fr-CA"/>
+        </w:rPr>
+      </w:pPr>
+      <w:proofErr w:type="gramStart"/>
+      <w:r>
+        <w:rPr>
+          <w:lang w:val="fr-CA"/>
+        </w:rPr>
+        <w:t>afin</w:t>
+      </w:r>
+      <w:proofErr w:type="gramEnd"/>
+      <w:r>
+        <w:rPr>
+          <w:lang w:val="fr-CA"/>
+        </w:rPr>
+        <w:t xml:space="preserve"> d'obtenir l'exécutable tp2_2 que vous pouvez lancer comme ceci . </w:t>
+      </w:r>
+    </w:p>
+    <w:p>
+      <w:pPr>
+        <w:rPr>
+          <w:lang w:val="fr-CA"/>
+        </w:rPr>
+      </w:pPr>
+      <w:r>
+        <w:rPr>
+          <w:lang w:val="fr-CA"/>
+        </w:rPr>
+        <w:t xml:space="preserve">. /tp2_2 </w:t>
+      </w:r>
+    </w:p>
+    <w:p>
+      <w:pPr>
+        <w:rPr>
+          <w:lang w:val="fr-CA"/>
+        </w:rPr>
+      </w:pPr>
+      <w:proofErr w:type="gramStart"/>
+      <w:r>
+        <w:rPr>
+          <w:lang w:val="fr-CA"/>
+        </w:rPr>
+        <w:t>à</w:t>
+      </w:r>
+      <w:proofErr w:type="gramEnd"/>
+      <w:r>
+        <w:rPr>
+          <w:lang w:val="fr-CA"/>
+        </w:rPr>
+        <w:t xml:space="preserve"> partir du répertoire dans lequel il se trouve. Le fichier tp2_2. </w:t>
+      </w:r>
+      <w:proofErr w:type="gramStart"/>
+      <w:r>
+        <w:rPr>
+          <w:lang w:val="fr-CA"/>
+        </w:rPr>
+        <w:t>s</w:t>
+      </w:r>
+      <w:proofErr w:type="gramEnd"/>
+      <w:r>
+        <w:rPr>
+          <w:lang w:val="fr-CA"/>
+        </w:rPr>
+        <w:t xml:space="preserve"> doit être complet et fonctionnel. </w:t>
+      </w:r>
+    </w:p>
+    <w:p>
+      <w:pPr>
+        <w:rPr>
+          <w:lang w:val="fr-CA"/>
+        </w:rPr>
+      </w:pPr>
+    </w:p>
+    <w:p>
+      <w:pPr>
+        <w:rPr>
+          <w:lang w:val="fr-CA"/>
+        </w:rPr>
+      </w:pPr>
+    </w:p>
+    <w:p>
+      <w:pPr>
+        <w:rPr>
+          <w:lang w:val="fr-CA"/>
+        </w:rPr>
+      </w:pPr>
+      <w:r>
+        <w:rPr>
+          <w:lang w:val="fr-CA"/>
+        </w:rPr>
+        <w:t xml:space="preserve">11 </w:t>
+      </w:r>
+    </w:p>
+    <w:p>
+      <w:pPr>
+        <w:rPr>
+          <w:lang w:val="fr-CA"/>
+        </w:rPr>
+      </w:pPr>
+    </w:p>
+    <w:p>
+      <w:pPr>
+        <w:rPr>
+          <w:lang w:val="fr-CA"/>
+        </w:rPr>
+      </w:pPr>
+      <w:r>
+        <w:rPr>
+          <w:lang w:val="fr-CA"/>
+        </w:rPr>
+        <w:t xml:space="preserve">Exercice 3: conditions et branchements </w:t>
+      </w:r>
+    </w:p>
+    <w:p>
+      <w:pPr>
+        <w:rPr>
+          <w:lang w:val="fr-CA"/>
+        </w:rPr>
+      </w:pPr>
+      <w:r>
+        <w:rPr>
+          <w:lang w:val="fr-CA"/>
+        </w:rPr>
+        <w:t xml:space="preserve">Cet exercice vous entraînera à utiliser des instructions de type jump en assembleur IA-32. </w:t>
+      </w:r>
+    </w:p>
+    <w:p>
+      <w:pPr>
+        <w:rPr>
+          <w:lang w:val="fr-CA"/>
+        </w:rPr>
+      </w:pPr>
+      <w:r>
+        <w:rPr>
+          <w:lang w:val="fr-CA"/>
+        </w:rPr>
+        <w:t xml:space="preserve">Toutes les instructions de branchements ne prennent </w:t>
+      </w:r>
+      <w:proofErr w:type="gramStart"/>
+      <w:r>
+        <w:rPr>
+          <w:lang w:val="fr-CA"/>
+        </w:rPr>
+        <w:t>qu'une opérande</w:t>
+      </w:r>
+      <w:proofErr w:type="gramEnd"/>
+      <w:r>
+        <w:rPr>
+          <w:lang w:val="fr-CA"/>
+        </w:rPr>
+        <w:t xml:space="preserve"> : l'adresse du branchement. </w:t>
+      </w:r>
+    </w:p>
+    <w:p>
+      <w:pPr>
+        <w:rPr>
+          <w:lang w:val="fr-CA"/>
+        </w:rPr>
+      </w:pPr>
+      <w:r>
+        <w:rPr>
+          <w:lang w:val="fr-CA"/>
+        </w:rPr>
+        <w:t xml:space="preserve">L'adresse utilisée est généralement une étiquette placée dans le code. </w:t>
+      </w:r>
+    </w:p>
+    <w:p>
+      <w:pPr>
+        <w:rPr>
+          <w:lang w:val="fr-CA"/>
+        </w:rPr>
+      </w:pPr>
+      <w:r>
+        <w:rPr>
+          <w:lang w:val="fr-CA"/>
+        </w:rPr>
+        <w:t xml:space="preserve">Voici un exemple de branchement conditionnel qui permettra de sauter (à la </w:t>
+      </w:r>
+      <w:proofErr w:type="spellStart"/>
+      <w:r>
+        <w:rPr>
+          <w:lang w:val="fr-CA"/>
+        </w:rPr>
+        <w:t>goto</w:t>
+      </w:r>
+      <w:proofErr w:type="spellEnd"/>
+      <w:r>
+        <w:rPr>
+          <w:lang w:val="fr-CA"/>
+        </w:rPr>
+        <w:t xml:space="preserve">) à l'étiquette </w:t>
+      </w:r>
+    </w:p>
+    <w:p>
+      <w:pPr>
+        <w:rPr>
+          <w:lang w:val="fr-CA"/>
+        </w:rPr>
+      </w:pPr>
+      <w:proofErr w:type="gramStart"/>
+      <w:r>
+        <w:rPr>
+          <w:lang w:val="fr-CA"/>
+        </w:rPr>
+        <w:t>nommée</w:t>
+      </w:r>
+      <w:proofErr w:type="gramEnd"/>
+      <w:r>
+        <w:rPr>
+          <w:lang w:val="fr-CA"/>
+        </w:rPr>
+        <w:t xml:space="preserve"> condition, si le contenu de EBX est strictement supérieur à celui de EAX </w:t>
+      </w:r>
+    </w:p>
+    <w:p>
+      <w:pPr>
+        <w:rPr>
+          <w:lang w:val="fr-CA"/>
+        </w:rPr>
+      </w:pPr>
+      <w:proofErr w:type="spellStart"/>
+      <w:proofErr w:type="gramStart"/>
+      <w:r>
+        <w:rPr>
+          <w:lang w:val="fr-CA"/>
+        </w:rPr>
+        <w:lastRenderedPageBreak/>
+        <w:t>cmp</w:t>
+      </w:r>
+      <w:proofErr w:type="spellEnd"/>
+      <w:proofErr w:type="gramEnd"/>
+      <w:r>
+        <w:rPr>
+          <w:lang w:val="fr-CA"/>
+        </w:rPr>
+        <w:t xml:space="preserve"> %</w:t>
+      </w:r>
+      <w:proofErr w:type="spellStart"/>
+      <w:r>
+        <w:rPr>
+          <w:lang w:val="fr-CA"/>
+        </w:rPr>
+        <w:t>eax</w:t>
+      </w:r>
+      <w:proofErr w:type="spellEnd"/>
+      <w:r>
+        <w:rPr>
+          <w:lang w:val="fr-CA"/>
+        </w:rPr>
+        <w:t xml:space="preserve"> , %</w:t>
+      </w:r>
+      <w:proofErr w:type="spellStart"/>
+      <w:r>
+        <w:rPr>
+          <w:lang w:val="fr-CA"/>
+        </w:rPr>
+        <w:t>ebx</w:t>
+      </w:r>
+      <w:proofErr w:type="spellEnd"/>
+      <w:r>
+        <w:rPr>
+          <w:lang w:val="fr-CA"/>
+        </w:rPr>
+        <w:t xml:space="preserve"> j a condition </w:t>
+      </w:r>
+      <w:proofErr w:type="spellStart"/>
+      <w:r>
+        <w:rPr>
+          <w:lang w:val="fr-CA"/>
+        </w:rPr>
+        <w:t>condition</w:t>
+      </w:r>
+      <w:proofErr w:type="spellEnd"/>
+      <w:r>
+        <w:rPr>
+          <w:lang w:val="fr-CA"/>
+        </w:rPr>
+        <w:t xml:space="preserve"> : </w:t>
+      </w:r>
+    </w:p>
+    <w:p>
+      <w:pPr>
+        <w:rPr>
+          <w:lang w:val="fr-CA"/>
+        </w:rPr>
+      </w:pPr>
+      <w:r>
+        <w:rPr>
+          <w:lang w:val="fr-CA"/>
+        </w:rPr>
+        <w:t xml:space="preserve">En vulgarisant, les instructions de branchement conditionnel prennent le résultat de la dernière </w:t>
+      </w:r>
+    </w:p>
+    <w:p>
+      <w:pPr>
+        <w:rPr>
+          <w:lang w:val="fr-CA"/>
+        </w:rPr>
+      </w:pPr>
+      <w:proofErr w:type="gramStart"/>
+      <w:r>
+        <w:rPr>
+          <w:lang w:val="fr-CA"/>
+        </w:rPr>
+        <w:t>instruction</w:t>
+      </w:r>
+      <w:proofErr w:type="gramEnd"/>
+      <w:r>
+        <w:rPr>
+          <w:lang w:val="fr-CA"/>
+        </w:rPr>
+        <w:t xml:space="preserve"> arithmétique/ logique afin de déterminer s'ils doivent effectuer le branchement ou </w:t>
+      </w:r>
+    </w:p>
+    <w:p>
+      <w:pPr>
+        <w:rPr>
+          <w:lang w:val="fr-CA"/>
+        </w:rPr>
+      </w:pPr>
+      <w:proofErr w:type="gramStart"/>
+      <w:r>
+        <w:rPr>
+          <w:lang w:val="fr-CA"/>
+        </w:rPr>
+        <w:t>non</w:t>
+      </w:r>
+      <w:proofErr w:type="gramEnd"/>
+      <w:r>
+        <w:rPr>
+          <w:lang w:val="fr-CA"/>
+        </w:rPr>
+        <w:t xml:space="preserve">. Cependant, vous verrez plus tard dans le cours que ceci n'est pas exactement ce qui se passe. </w:t>
+      </w:r>
+    </w:p>
+    <w:p>
+      <w:pPr>
+        <w:rPr>
+          <w:lang w:val="fr-CA"/>
+        </w:rPr>
+      </w:pPr>
+      <w:r>
+        <w:rPr>
+          <w:lang w:val="fr-CA"/>
+        </w:rPr>
+        <w:t xml:space="preserve">Pour simplifier la notation RTN, nous regardons </w:t>
+      </w:r>
+      <w:proofErr w:type="spellStart"/>
+      <w:r>
+        <w:rPr>
+          <w:lang w:val="fr-CA"/>
+        </w:rPr>
+        <w:t>si</w:t>
+      </w:r>
+      <w:proofErr w:type="spellEnd"/>
+      <w:r>
+        <w:rPr>
+          <w:lang w:val="fr-CA"/>
+        </w:rPr>
+        <w:t xml:space="preserve"> flags est plus grand ou plus petit que 0 ; dans la </w:t>
+      </w:r>
+    </w:p>
+    <w:p>
+      <w:pPr>
+        <w:rPr>
+          <w:lang w:val="fr-CA"/>
+        </w:rPr>
+      </w:pPr>
+      <w:proofErr w:type="gramStart"/>
+      <w:r>
+        <w:rPr>
+          <w:lang w:val="fr-CA"/>
+        </w:rPr>
+        <w:t>réalité</w:t>
+      </w:r>
+      <w:proofErr w:type="gramEnd"/>
+      <w:r>
+        <w:rPr>
+          <w:lang w:val="fr-CA"/>
+        </w:rPr>
+        <w:t xml:space="preserve">, un encodage sur 2 bits est utilisé dans le registre flags pour distinguer entre les 6 conditions </w:t>
+      </w:r>
+    </w:p>
+    <w:p>
+      <w:pPr>
+        <w:rPr>
+          <w:lang w:val="fr-CA"/>
+        </w:rPr>
+      </w:pPr>
+      <w:proofErr w:type="gramStart"/>
+      <w:r>
+        <w:rPr>
+          <w:lang w:val="fr-CA"/>
+        </w:rPr>
+        <w:t>indiquées</w:t>
+      </w:r>
+      <w:proofErr w:type="gramEnd"/>
+      <w:r>
+        <w:rPr>
+          <w:lang w:val="fr-CA"/>
+        </w:rPr>
+        <w:t xml:space="preserve"> ci-dessous. De plus, la notation (R [a</w:t>
+      </w:r>
+      <w:proofErr w:type="gramStart"/>
+      <w:r>
+        <w:rPr>
+          <w:lang w:val="fr-CA"/>
+        </w:rPr>
+        <w:t>] ,</w:t>
+      </w:r>
+      <w:proofErr w:type="gramEnd"/>
+      <w:r>
+        <w:rPr>
+          <w:lang w:val="fr-CA"/>
+        </w:rPr>
+        <w:t xml:space="preserve"> flags) &lt;- est utilisée ici pour spécifier qu'à la fois R [a] </w:t>
+      </w:r>
+    </w:p>
+    <w:p>
+      <w:pPr>
+        <w:rPr>
+          <w:lang w:val="fr-CA"/>
+        </w:rPr>
+      </w:pPr>
+      <w:proofErr w:type="gramStart"/>
+      <w:r>
+        <w:rPr>
+          <w:lang w:val="fr-CA"/>
+        </w:rPr>
+        <w:t>prend</w:t>
+      </w:r>
+      <w:proofErr w:type="gramEnd"/>
+      <w:r>
+        <w:rPr>
+          <w:lang w:val="fr-CA"/>
+        </w:rPr>
+        <w:t xml:space="preserve"> le résultat de l'opération et flags est affecté selon ce résultat. Une description plus complète vous </w:t>
+      </w:r>
+    </w:p>
+    <w:p>
+      <w:pPr>
+        <w:rPr>
+          <w:lang w:val="fr-CA"/>
+        </w:rPr>
+      </w:pPr>
+      <w:proofErr w:type="gramStart"/>
+      <w:r>
+        <w:rPr>
+          <w:lang w:val="fr-CA"/>
+        </w:rPr>
+        <w:t>sera</w:t>
+      </w:r>
+      <w:proofErr w:type="gramEnd"/>
+      <w:r>
+        <w:rPr>
+          <w:lang w:val="fr-CA"/>
+        </w:rPr>
+        <w:t xml:space="preserve"> présentée en cours, mais n'est pas nécessaire pour cet exercice. </w:t>
+      </w:r>
+    </w:p>
+    <w:p>
+      <w:pPr>
+        <w:rPr>
+          <w:lang w:val="fr-CA"/>
+        </w:rPr>
+      </w:pPr>
+    </w:p>
+    <w:p>
+      <w:pPr>
+        <w:rPr>
+          <w:lang w:val="fr-CA"/>
+        </w:rPr>
+      </w:pPr>
+      <w:r>
+        <w:rPr>
+          <w:lang w:val="fr-CA"/>
+        </w:rPr>
+        <w:t xml:space="preserve"> </w:t>
+      </w:r>
+    </w:p>
+    <w:p>
+      <w:pPr>
+        <w:rPr>
+          <w:lang w:val="fr-CA"/>
+        </w:rPr>
+      </w:pPr>
+    </w:p>
+    <w:p>
+      <w:pPr>
+        <w:rPr>
+          <w:lang w:val="fr-CA"/>
+        </w:rPr>
+      </w:pPr>
+      <w:r>
+        <w:rPr>
+          <w:lang w:val="fr-CA"/>
+        </w:rPr>
+        <w:t xml:space="preserve">Fonction c à traduire </w:t>
+      </w:r>
+    </w:p>
+    <w:p>
+      <w:pPr>
+        <w:rPr>
+          <w:lang w:val="fr-CA"/>
+        </w:rPr>
+      </w:pPr>
+    </w:p>
+    <w:p>
+      <w:pPr>
+        <w:rPr>
+          <w:lang w:val="fr-CA"/>
+        </w:rPr>
+      </w:pPr>
+      <w:r>
+        <w:rPr>
+          <w:lang w:val="fr-CA"/>
+        </w:rPr>
+        <w:t xml:space="preserve"> </w:t>
+      </w:r>
+    </w:p>
+    <w:p>
+      <w:pPr>
+        <w:rPr>
+          <w:lang w:val="fr-CA"/>
+        </w:rPr>
+      </w:pPr>
+    </w:p>
+    <w:p>
+      <w:pPr>
+        <w:rPr>
+          <w:lang w:val="fr-CA"/>
+        </w:rPr>
+      </w:pPr>
+      <w:r>
+        <w:rPr>
+          <w:lang w:val="fr-CA"/>
+        </w:rPr>
+        <w:t>Les noms des registres disponibles sont %</w:t>
+      </w:r>
+      <w:proofErr w:type="spellStart"/>
+      <w:r>
+        <w:rPr>
+          <w:lang w:val="fr-CA"/>
+        </w:rPr>
+        <w:t>eax</w:t>
+      </w:r>
+      <w:proofErr w:type="spellEnd"/>
+      <w:r>
+        <w:rPr>
+          <w:lang w:val="fr-CA"/>
+        </w:rPr>
+        <w:t>, %</w:t>
+      </w:r>
+      <w:proofErr w:type="spellStart"/>
+      <w:r>
+        <w:rPr>
+          <w:lang w:val="fr-CA"/>
+        </w:rPr>
+        <w:t>ebx</w:t>
+      </w:r>
+      <w:proofErr w:type="spellEnd"/>
+      <w:r>
+        <w:rPr>
+          <w:lang w:val="fr-CA"/>
+        </w:rPr>
+        <w:t>, %</w:t>
+      </w:r>
+      <w:proofErr w:type="spellStart"/>
+      <w:r>
+        <w:rPr>
+          <w:lang w:val="fr-CA"/>
+        </w:rPr>
+        <w:t>ecx</w:t>
+      </w:r>
+      <w:proofErr w:type="spellEnd"/>
+      <w:r>
+        <w:rPr>
+          <w:lang w:val="fr-CA"/>
+        </w:rPr>
+        <w:t>, %</w:t>
+      </w:r>
+      <w:proofErr w:type="spellStart"/>
+      <w:r>
+        <w:rPr>
+          <w:lang w:val="fr-CA"/>
+        </w:rPr>
+        <w:t>edx</w:t>
+      </w:r>
+      <w:proofErr w:type="spellEnd"/>
+      <w:r>
+        <w:rPr>
+          <w:lang w:val="fr-CA"/>
+        </w:rPr>
+        <w:t>, %</w:t>
+      </w:r>
+      <w:proofErr w:type="spellStart"/>
+      <w:r>
+        <w:rPr>
+          <w:lang w:val="fr-CA"/>
+        </w:rPr>
+        <w:t>esi</w:t>
+      </w:r>
+      <w:proofErr w:type="spellEnd"/>
+      <w:r>
+        <w:rPr>
+          <w:lang w:val="fr-CA"/>
+        </w:rPr>
+        <w:t xml:space="preserve"> et %</w:t>
+      </w:r>
+      <w:proofErr w:type="spellStart"/>
+      <w:r>
+        <w:rPr>
+          <w:lang w:val="fr-CA"/>
+        </w:rPr>
+        <w:t>edi</w:t>
+      </w:r>
+      <w:proofErr w:type="spellEnd"/>
+      <w:r>
+        <w:rPr>
+          <w:lang w:val="fr-CA"/>
+        </w:rPr>
         <w:t xml:space="preserve">. </w:t>
       </w:r>
     </w:p>
@@ -4697,1045 +6448,195 @@
         <w:rPr>
           <w:lang w:val="fr-CA"/>
         </w:rPr>
-        <w:t>fdivrp</w:t>
+        <w:t>Ecrivez</w:t>
       </w:r>
       <w:proofErr w:type="spellEnd"/>
       <w:r>
         <w:rPr>
           <w:lang w:val="fr-CA"/>
         </w:rPr>
-        <w:t xml:space="preserve"> st Cl] est divisé par st [0] et le </w:t>
+        <w:t xml:space="preserve"> à l'aide de ces instructions la séquence suivante décrite en langage C </w:t>
+      </w:r>
+    </w:p>
+    <w:p>
+      <w:pPr>
+        <w:rPr>
+          <w:lang w:val="fr-CA"/>
+        </w:rPr>
+      </w:pPr>
+      <w:proofErr w:type="gramStart"/>
+      <w:r>
+        <w:rPr>
+          <w:lang w:val="fr-CA"/>
+        </w:rPr>
+        <w:t>où</w:t>
+      </w:r>
+      <w:proofErr w:type="gramEnd"/>
+      <w:r>
+        <w:rPr>
+          <w:lang w:val="fr-CA"/>
+        </w:rPr>
+        <w:t xml:space="preserve"> a, b, c, d et e sont des entiers signés (type </w:t>
       </w:r>
       <w:proofErr w:type="spellStart"/>
       <w:r>
         <w:rPr>
           <w:lang w:val="fr-CA"/>
         </w:rPr>
-        <w:t>resultat</w:t>
+        <w:t>int</w:t>
       </w:r>
       <w:proofErr w:type="spellEnd"/>
       <w:r>
         <w:rPr>
           <w:lang w:val="fr-CA"/>
         </w:rPr>
-        <w:t xml:space="preserve"> remplace ces deux </w:t>
-      </w:r>
-    </w:p>
-    <w:p>
-      <w:pPr>
-        <w:rPr>
-          <w:lang w:val="fr-CA"/>
-        </w:rPr>
-      </w:pPr>
-      <w:proofErr w:type="spellStart"/>
-      <w:r>
-        <w:rPr>
-          <w:lang w:val="fr-CA"/>
-        </w:rPr>
-        <w:t>élément:s</w:t>
-      </w:r>
-      <w:proofErr w:type="spellEnd"/>
-      <w:r>
-        <w:rPr>
-          <w:lang w:val="fr-CA"/>
-        </w:rPr>
-        <w:t xml:space="preserve">. </w:t>
-      </w:r>
-    </w:p>
-    <w:p>
-      <w:pPr>
-        <w:rPr>
-          <w:lang w:val="fr-CA"/>
-        </w:rPr>
-      </w:pPr>
+        <w:t xml:space="preserve"> en langage C) sur 32 bits. Vous pouvez utiliser </w:t>
+      </w:r>
+    </w:p>
+    <w:p>
+      <w:pPr>
+        <w:rPr>
+          <w:lang w:val="fr-CA"/>
+        </w:rPr>
+      </w:pPr>
+      <w:proofErr w:type="gramStart"/>
+      <w:r>
+        <w:rPr>
+          <w:lang w:val="fr-CA"/>
+        </w:rPr>
+        <w:t>directement</w:t>
+      </w:r>
+      <w:proofErr w:type="gramEnd"/>
+      <w:r>
+        <w:rPr>
+          <w:lang w:val="fr-CA"/>
+        </w:rPr>
+        <w:t xml:space="preserve"> ces symboles pour représenter leurs adresses en assembleur, comme à l'exercice 2. </w:t>
+      </w:r>
+    </w:p>
+    <w:p>
+      <w:pPr>
+        <w:rPr>
+          <w:lang w:val="fr-CA"/>
+        </w:rPr>
+      </w:pPr>
+    </w:p>
+    <w:p>
+      <w:pPr>
+        <w:rPr>
+          <w:lang w:val="fr-CA"/>
+        </w:rPr>
+      </w:pPr>
+      <w:r>
+        <w:rPr>
+          <w:lang w:val="fr-CA"/>
+        </w:rPr>
+        <w:t xml:space="preserve"> </w:t>
+      </w:r>
+    </w:p>
+    <w:p>
+      <w:pPr>
+        <w:rPr>
+          <w:lang w:val="fr-CA"/>
+        </w:rPr>
+      </w:pPr>
+    </w:p>
+    <w:p>
+      <w:pPr>
+        <w:rPr>
+          <w:lang w:val="fr-CA"/>
+        </w:rPr>
+      </w:pPr>
+      <w:r>
+        <w:rPr>
+          <w:lang w:val="fr-CA"/>
+        </w:rPr>
+        <w:t>Un fichier en langage C vous est également fourni pour cet exercice (tp2_</w:t>
+      </w:r>
+      <w:proofErr w:type="gramStart"/>
+      <w:r>
+        <w:rPr>
+          <w:lang w:val="fr-CA"/>
+        </w:rPr>
+        <w:t>3 .</w:t>
+      </w:r>
+      <w:proofErr w:type="gramEnd"/>
+      <w:r>
+        <w:rPr>
+          <w:lang w:val="fr-CA"/>
+        </w:rPr>
+        <w:t xml:space="preserve"> c), ainsi qu'un squelette </w:t>
+      </w:r>
+    </w:p>
+    <w:p>
+      <w:pPr>
+        <w:rPr>
+          <w:lang w:val="fr-CA"/>
+        </w:rPr>
+      </w:pPr>
+      <w:proofErr w:type="gramStart"/>
       <w:r>
         <w:rPr>
           <w:lang w:val="fr-CA"/>
         </w:rPr>
         <w:lastRenderedPageBreak/>
-        <w:t xml:space="preserve">A l'aide ce ces instructions, écrivez l'expression suivante en assembleur : </w:t>
-      </w:r>
-    </w:p>
-    <w:p>
-      <w:pPr>
-        <w:rPr>
-          <w:lang w:val="fr-CA"/>
-        </w:rPr>
-      </w:pPr>
-    </w:p>
-    <w:p>
-      <w:pPr>
-        <w:rPr>
-          <w:lang w:val="fr-CA"/>
-        </w:rPr>
-      </w:pPr>
-      <w:r>
-        <w:rPr>
-          <w:lang w:val="fr-CA"/>
-        </w:rPr>
-        <w:t xml:space="preserve"> </w:t>
-      </w:r>
-    </w:p>
-    <w:p>
-      <w:pPr>
-        <w:rPr>
-          <w:lang w:val="fr-CA"/>
-        </w:rPr>
-      </w:pPr>
-    </w:p>
-    <w:p>
-      <w:pPr>
-        <w:rPr>
-          <w:lang w:val="fr-CA"/>
-        </w:rPr>
-      </w:pPr>
-      <w:r>
-        <w:rPr>
-          <w:rFonts w:ascii="Cambria Math" w:hAnsi="Cambria Math" w:cs="Cambria Math"/>
-        </w:rPr>
-        <w:t>𝑎</w:t>
-      </w:r>
-      <w:r>
-        <w:rPr>
-          <w:lang w:val="fr-CA"/>
-        </w:rPr>
-        <w:t xml:space="preserve"> = (</w:t>
-      </w:r>
-    </w:p>
-    <w:p>
-      <w:pPr>
-        <w:rPr>
-          <w:lang w:val="fr-CA"/>
-        </w:rPr>
-      </w:pPr>
-    </w:p>
-    <w:p>
-      <w:pPr>
-        <w:rPr>
-          <w:lang w:val="fr-CA"/>
-        </w:rPr>
-      </w:pPr>
-      <w:r>
-        <w:rPr>
-          <w:lang w:val="fr-CA"/>
-        </w:rPr>
-        <w:t>(</w:t>
-      </w:r>
-      <w:r>
-        <w:rPr>
-          <w:rFonts w:ascii="Cambria Math" w:hAnsi="Cambria Math" w:cs="Cambria Math"/>
-        </w:rPr>
-        <w:t>𝑒</w:t>
-      </w:r>
-      <w:r>
-        <w:rPr>
-          <w:lang w:val="fr-CA"/>
-        </w:rPr>
-        <w:t xml:space="preserve"> ∙ </w:t>
-      </w:r>
-      <w:r>
-        <w:rPr>
-          <w:rFonts w:ascii="Cambria Math" w:hAnsi="Cambria Math" w:cs="Cambria Math"/>
-        </w:rPr>
-        <w:t>𝑏</w:t>
-      </w:r>
-      <w:r>
-        <w:rPr>
-          <w:lang w:val="fr-CA"/>
-        </w:rPr>
-        <w:t xml:space="preserve">) + </w:t>
-      </w:r>
-      <w:r>
-        <w:rPr>
-          <w:rFonts w:ascii="Cambria Math" w:hAnsi="Cambria Math" w:cs="Cambria Math"/>
-        </w:rPr>
-        <w:t>𝑔</w:t>
-      </w:r>
-    </w:p>
-    <w:p>
-      <w:pPr>
-        <w:rPr>
-          <w:lang w:val="fr-CA"/>
-        </w:rPr>
-      </w:pPr>
-      <w:r>
-        <w:rPr>
-          <w:rFonts w:ascii="Cambria Math" w:hAnsi="Cambria Math" w:cs="Cambria Math"/>
-        </w:rPr>
-        <w:t>𝑑</w:t>
-      </w:r>
-      <w:r>
-        <w:rPr>
-          <w:lang w:val="fr-CA"/>
-        </w:rPr>
-        <w:t xml:space="preserve"> ) ∙ (</w:t>
-      </w:r>
-    </w:p>
-    <w:p>
-      <w:pPr>
-        <w:rPr>
-          <w:lang w:val="fr-CA"/>
-        </w:rPr>
-      </w:pPr>
-    </w:p>
-    <w:p>
-      <w:pPr>
-        <w:rPr>
-          <w:lang w:val="fr-CA"/>
-        </w:rPr>
-      </w:pPr>
-      <w:r>
-        <w:rPr>
-          <w:rFonts w:ascii="Cambria Math" w:hAnsi="Cambria Math" w:cs="Cambria Math"/>
-        </w:rPr>
-        <w:t>𝑔</w:t>
-      </w:r>
-      <w:r>
-        <w:rPr>
-          <w:lang w:val="fr-CA"/>
-        </w:rPr>
-        <w:t xml:space="preserve"> − </w:t>
-      </w:r>
-      <w:r>
-        <w:rPr>
-          <w:rFonts w:ascii="Cambria Math" w:hAnsi="Cambria Math" w:cs="Cambria Math"/>
-        </w:rPr>
-        <w:t>𝑓</w:t>
-      </w:r>
-    </w:p>
-    <w:p>
-      <w:pPr>
-        <w:rPr>
-          <w:lang w:val="fr-CA"/>
-        </w:rPr>
-      </w:pPr>
-      <w:r>
-        <w:rPr>
-          <w:rFonts w:ascii="Cambria Math" w:hAnsi="Cambria Math" w:cs="Cambria Math"/>
-        </w:rPr>
-        <w:t>𝑑</w:t>
-      </w:r>
-      <w:r>
-        <w:rPr>
-          <w:lang w:val="fr-CA"/>
-        </w:rPr>
-        <w:t xml:space="preserve"> + </w:t>
-      </w:r>
-      <w:r>
-        <w:rPr>
-          <w:rFonts w:ascii="Cambria Math" w:hAnsi="Cambria Math" w:cs="Cambria Math"/>
-        </w:rPr>
-        <w:t>𝑒</w:t>
-      </w:r>
-      <w:r>
-        <w:rPr>
-          <w:lang w:val="fr-CA"/>
-        </w:rPr>
-        <w:t xml:space="preserve">) </w:t>
-      </w:r>
-    </w:p>
-    <w:p>
-      <w:pPr>
-        <w:rPr>
-          <w:lang w:val="fr-CA"/>
-        </w:rPr>
-      </w:pPr>
-    </w:p>
-    <w:p>
-      <w:pPr>
-        <w:rPr>
-          <w:lang w:val="fr-CA"/>
-        </w:rPr>
-      </w:pPr>
-      <w:r>
-        <w:rPr>
-          <w:lang w:val="fr-CA"/>
-        </w:rPr>
-        <w:t xml:space="preserve"> </w:t>
-      </w:r>
-    </w:p>
-    <w:p>
-      <w:pPr>
-        <w:rPr>
-          <w:lang w:val="fr-CA"/>
-        </w:rPr>
-      </w:pPr>
-    </w:p>
-    <w:p>
-      <w:pPr>
-        <w:rPr>
-          <w:lang w:val="fr-CA"/>
-        </w:rPr>
-      </w:pPr>
-      <w:r>
-        <w:rPr>
-          <w:lang w:val="fr-CA"/>
-        </w:rPr>
-        <w:t xml:space="preserve">où a, b, c, d, e, f et g sont des variables de type </w:t>
-      </w:r>
-      <w:proofErr w:type="spellStart"/>
-      <w:r>
-        <w:rPr>
-          <w:lang w:val="fr-CA"/>
-        </w:rPr>
-        <w:t>float</w:t>
-      </w:r>
-      <w:proofErr w:type="spellEnd"/>
-      <w:r>
-        <w:rPr>
-          <w:lang w:val="fr-CA"/>
-        </w:rPr>
-        <w:t xml:space="preserve"> (IEEE-754 sur 32 bits) et leurs adresses en </w:t>
-      </w:r>
-    </w:p>
-    <w:p>
-      <w:pPr>
-        <w:rPr>
-          <w:lang w:val="fr-CA"/>
-        </w:rPr>
-      </w:pPr>
-      <w:r>
-        <w:rPr>
-          <w:lang w:val="fr-CA"/>
-        </w:rPr>
-        <w:t xml:space="preserve">assembleur sont respectivement les symboles a, b, c, d, e, f et g (il s'agit ici de noms donnés aux adresses </w:t>
-      </w:r>
-    </w:p>
-    <w:p>
-      <w:pPr>
-        <w:rPr>
-          <w:lang w:val="fr-CA"/>
-        </w:rPr>
-      </w:pPr>
-      <w:r>
-        <w:rPr>
-          <w:lang w:val="fr-CA"/>
-        </w:rPr>
-        <w:t xml:space="preserve">; en assembleur, écrire a directement est équivalent à écrire la constante entière qui est l'adresse de la </w:t>
-      </w:r>
-    </w:p>
-    <w:p>
-      <w:pPr>
-        <w:rPr>
-          <w:lang w:val="fr-CA"/>
-        </w:rPr>
-      </w:pPr>
-      <w:r>
-        <w:rPr>
-          <w:lang w:val="fr-CA"/>
-        </w:rPr>
-        <w:t xml:space="preserve">variable globale a). </w:t>
-      </w:r>
-    </w:p>
-    <w:p>
-      <w:pPr>
-        <w:rPr>
-          <w:lang w:val="fr-CA"/>
-        </w:rPr>
-      </w:pPr>
-      <w:r>
-        <w:rPr>
-          <w:lang w:val="fr-CA"/>
-        </w:rPr>
-        <w:t xml:space="preserve">Un programme écrit en langage C (tp2_2 . c) ainsi qu'un squelette de fonction en assembleur (tp2_2 </w:t>
-      </w:r>
-    </w:p>
-    <w:p>
-      <w:pPr>
-        <w:rPr>
-          <w:lang w:val="fr-CA"/>
-        </w:rPr>
-      </w:pPr>
-      <w:r>
-        <w:rPr>
-          <w:lang w:val="fr-CA"/>
-        </w:rPr>
-        <w:t xml:space="preserve">. s) pour cet exercice sont fournis dans l'archive du TP afin de tester vos instructions. Vous n'avez qu'à </w:t>
-      </w:r>
-    </w:p>
-    <w:p>
-      <w:pPr>
-        <w:rPr>
-          <w:lang w:val="fr-CA"/>
-        </w:rPr>
-      </w:pPr>
-      <w:r>
-        <w:rPr>
-          <w:lang w:val="fr-CA"/>
-        </w:rPr>
-        <w:t xml:space="preserve">remplir le squelette, puis compiler les deux et effectuer une édition de liens afin d'obtenir un exécutable. </w:t>
-      </w:r>
-    </w:p>
-    <w:p>
-      <w:pPr>
-        <w:rPr>
-          <w:lang w:val="fr-CA"/>
-        </w:rPr>
-      </w:pPr>
-      <w:r>
-        <w:rPr>
-          <w:lang w:val="fr-CA"/>
-        </w:rPr>
-        <w:t xml:space="preserve">Utilisez ainsi la commande : </w:t>
-      </w:r>
-    </w:p>
-    <w:p>
-      <w:r>
-        <w:t>$ g cc -m32 -</w:t>
-      </w:r>
-      <w:proofErr w:type="spellStart"/>
-      <w:r>
-        <w:t>gdwarf</w:t>
-      </w:r>
-      <w:proofErr w:type="spellEnd"/>
-      <w:r>
-        <w:t xml:space="preserve"> -2 -o tp2_2 </w:t>
-      </w:r>
-      <w:proofErr w:type="spellStart"/>
-      <w:r>
-        <w:t>tp2_2</w:t>
-      </w:r>
-      <w:proofErr w:type="spellEnd"/>
-      <w:r>
-        <w:t xml:space="preserve"> . c tp2_2 . s </w:t>
-      </w:r>
-    </w:p>
-    <w:p>
-      <w:pPr>
-        <w:rPr>
-          <w:lang w:val="fr-CA"/>
-        </w:rPr>
-      </w:pPr>
-      <w:r>
-        <w:rPr>
-          <w:lang w:val="fr-CA"/>
-        </w:rPr>
-        <w:t xml:space="preserve">afin d'obtenir l'exécutable tp2_2 que vous pouvez lancer comme ceci . </w:t>
-      </w:r>
-    </w:p>
-    <w:p>
-      <w:pPr>
-        <w:rPr>
-          <w:lang w:val="fr-CA"/>
-        </w:rPr>
-      </w:pPr>
-      <w:r>
-        <w:rPr>
-          <w:lang w:val="fr-CA"/>
-        </w:rPr>
-        <w:t xml:space="preserve">. /tp2_2 </w:t>
-      </w:r>
-    </w:p>
-    <w:p>
-      <w:pPr>
-        <w:rPr>
-          <w:lang w:val="fr-CA"/>
-        </w:rPr>
-      </w:pPr>
-      <w:r>
-        <w:rPr>
-          <w:lang w:val="fr-CA"/>
-        </w:rPr>
-        <w:lastRenderedPageBreak/>
-        <w:t xml:space="preserve">à partir du répertoire dans lequel il se trouve. Le fichier tp2_2. s doit être complet et fonctionnel. </w:t>
-      </w:r>
-    </w:p>
-    <w:p>
-      <w:pPr>
-        <w:rPr>
-          <w:lang w:val="fr-CA"/>
-        </w:rPr>
-      </w:pPr>
-    </w:p>
-    <w:p>
-      <w:pPr>
-        <w:rPr>
-          <w:lang w:val="fr-CA"/>
-        </w:rPr>
-      </w:pPr>
-    </w:p>
-    <w:p>
-      <w:pPr>
-        <w:rPr>
-          <w:lang w:val="fr-CA"/>
-        </w:rPr>
-      </w:pPr>
-      <w:r>
-        <w:rPr>
-          <w:lang w:val="fr-CA"/>
-        </w:rPr>
-        <w:t xml:space="preserve">11 </w:t>
-      </w:r>
-    </w:p>
-    <w:p>
-      <w:pPr>
-        <w:rPr>
-          <w:lang w:val="fr-CA"/>
-        </w:rPr>
-      </w:pPr>
-    </w:p>
-    <w:p>
-      <w:pPr>
-        <w:rPr>
-          <w:lang w:val="fr-CA"/>
-        </w:rPr>
-      </w:pPr>
-      <w:r>
-        <w:rPr>
-          <w:lang w:val="fr-CA"/>
-        </w:rPr>
-        <w:t xml:space="preserve">Exercice 3: conditions et branchements </w:t>
-      </w:r>
-    </w:p>
-    <w:p>
-      <w:pPr>
-        <w:rPr>
-          <w:lang w:val="fr-CA"/>
-        </w:rPr>
-      </w:pPr>
-      <w:r>
-        <w:rPr>
-          <w:lang w:val="fr-CA"/>
-        </w:rPr>
-        <w:t xml:space="preserve">Cet exercice vous entraînera à utiliser des instructions de type jump en assembleur IA-32. </w:t>
-      </w:r>
-    </w:p>
-    <w:p>
-      <w:pPr>
-        <w:rPr>
-          <w:lang w:val="fr-CA"/>
-        </w:rPr>
-      </w:pPr>
-      <w:r>
-        <w:rPr>
-          <w:lang w:val="fr-CA"/>
-        </w:rPr>
-        <w:t xml:space="preserve">Toutes les instructions de branchements ne prennent qu'une opérande : l'adresse du branchement. </w:t>
-      </w:r>
-    </w:p>
-    <w:p>
-      <w:pPr>
-        <w:rPr>
-          <w:lang w:val="fr-CA"/>
-        </w:rPr>
-      </w:pPr>
-      <w:r>
-        <w:rPr>
-          <w:lang w:val="fr-CA"/>
-        </w:rPr>
-        <w:t xml:space="preserve">L'adresse utilisée est généralement une étiquette placée dans le code. </w:t>
-      </w:r>
-    </w:p>
-    <w:p>
-      <w:pPr>
-        <w:rPr>
-          <w:lang w:val="fr-CA"/>
-        </w:rPr>
-      </w:pPr>
-      <w:r>
-        <w:rPr>
-          <w:lang w:val="fr-CA"/>
-        </w:rPr>
-        <w:t xml:space="preserve">Voici un exemple de branchement conditionnel qui permettra de sauter (à la </w:t>
-      </w:r>
-      <w:proofErr w:type="spellStart"/>
-      <w:r>
-        <w:rPr>
-          <w:lang w:val="fr-CA"/>
-        </w:rPr>
-        <w:t>goto</w:t>
-      </w:r>
-      <w:proofErr w:type="spellEnd"/>
-      <w:r>
-        <w:rPr>
-          <w:lang w:val="fr-CA"/>
-        </w:rPr>
-        <w:t xml:space="preserve">) à l'étiquette </w:t>
-      </w:r>
-    </w:p>
-    <w:p>
-      <w:pPr>
-        <w:rPr>
-          <w:lang w:val="fr-CA"/>
-        </w:rPr>
-      </w:pPr>
-      <w:r>
-        <w:rPr>
-          <w:lang w:val="fr-CA"/>
-        </w:rPr>
-        <w:t xml:space="preserve">nommée condition, si le contenu de EBX est strictement supérieur à celui de EAX </w:t>
-      </w:r>
-    </w:p>
-    <w:p>
-      <w:pPr>
-        <w:rPr>
-          <w:lang w:val="fr-CA"/>
-        </w:rPr>
-      </w:pPr>
-      <w:proofErr w:type="spellStart"/>
-      <w:r>
-        <w:rPr>
-          <w:lang w:val="fr-CA"/>
-        </w:rPr>
-        <w:t>cmp</w:t>
-      </w:r>
-      <w:proofErr w:type="spellEnd"/>
-      <w:r>
-        <w:rPr>
-          <w:lang w:val="fr-CA"/>
-        </w:rPr>
-        <w:t xml:space="preserve"> %</w:t>
-      </w:r>
-      <w:proofErr w:type="spellStart"/>
-      <w:r>
-        <w:rPr>
-          <w:lang w:val="fr-CA"/>
-        </w:rPr>
-        <w:t>eax</w:t>
-      </w:r>
-      <w:proofErr w:type="spellEnd"/>
-      <w:r>
-        <w:rPr>
-          <w:lang w:val="fr-CA"/>
-        </w:rPr>
-        <w:t xml:space="preserve"> , %</w:t>
-      </w:r>
-      <w:proofErr w:type="spellStart"/>
-      <w:r>
-        <w:rPr>
-          <w:lang w:val="fr-CA"/>
-        </w:rPr>
-        <w:t>ebx</w:t>
-      </w:r>
-      <w:proofErr w:type="spellEnd"/>
-      <w:r>
-        <w:rPr>
-          <w:lang w:val="fr-CA"/>
-        </w:rPr>
-        <w:t xml:space="preserve"> j a condition </w:t>
-      </w:r>
-      <w:proofErr w:type="spellStart"/>
-      <w:r>
-        <w:rPr>
-          <w:lang w:val="fr-CA"/>
-        </w:rPr>
-        <w:t>condition</w:t>
-      </w:r>
-      <w:proofErr w:type="spellEnd"/>
-      <w:r>
-        <w:rPr>
-          <w:lang w:val="fr-CA"/>
-        </w:rPr>
-        <w:t xml:space="preserve"> : </w:t>
-      </w:r>
-    </w:p>
-    <w:p>
-      <w:pPr>
-        <w:rPr>
-          <w:lang w:val="fr-CA"/>
-        </w:rPr>
-      </w:pPr>
-      <w:r>
-        <w:rPr>
-          <w:lang w:val="fr-CA"/>
-        </w:rPr>
-        <w:t xml:space="preserve">En vulgarisant, les instructions de branchement conditionnel prennent le résultat de la dernière </w:t>
-      </w:r>
-    </w:p>
-    <w:p>
-      <w:pPr>
-        <w:rPr>
-          <w:lang w:val="fr-CA"/>
-        </w:rPr>
-      </w:pPr>
-      <w:r>
-        <w:rPr>
-          <w:lang w:val="fr-CA"/>
-        </w:rPr>
-        <w:t xml:space="preserve">instruction arithmétique/ logique afin de déterminer s'ils doivent effectuer le branchement ou </w:t>
-      </w:r>
-    </w:p>
-    <w:p>
-      <w:pPr>
-        <w:rPr>
-          <w:lang w:val="fr-CA"/>
-        </w:rPr>
-      </w:pPr>
-      <w:r>
-        <w:rPr>
-          <w:lang w:val="fr-CA"/>
-        </w:rPr>
-        <w:t xml:space="preserve">non. Cependant, vous verrez plus tard dans le cours que ceci n'est pas exactement ce qui se passe. </w:t>
-      </w:r>
-    </w:p>
-    <w:p>
-      <w:pPr>
-        <w:rPr>
-          <w:lang w:val="fr-CA"/>
-        </w:rPr>
-      </w:pPr>
-      <w:r>
-        <w:rPr>
-          <w:lang w:val="fr-CA"/>
-        </w:rPr>
-        <w:t xml:space="preserve">Pour simplifier la notation RTN, nous regardons </w:t>
-      </w:r>
-      <w:proofErr w:type="spellStart"/>
-      <w:r>
-        <w:rPr>
-          <w:lang w:val="fr-CA"/>
-        </w:rPr>
-        <w:t>si</w:t>
-      </w:r>
-      <w:proofErr w:type="spellEnd"/>
-      <w:r>
-        <w:rPr>
-          <w:lang w:val="fr-CA"/>
-        </w:rPr>
-        <w:t xml:space="preserve"> flags est plus grand ou plus petit que 0 ; dans la </w:t>
-      </w:r>
-    </w:p>
-    <w:p>
-      <w:pPr>
-        <w:rPr>
-          <w:lang w:val="fr-CA"/>
-        </w:rPr>
-      </w:pPr>
-      <w:r>
-        <w:rPr>
-          <w:lang w:val="fr-CA"/>
-        </w:rPr>
-        <w:t xml:space="preserve">réalité, un encodage sur 2 bits est utilisé dans le registre flags pour distinguer entre les 6 conditions </w:t>
-      </w:r>
-    </w:p>
-    <w:p>
-      <w:pPr>
-        <w:rPr>
-          <w:lang w:val="fr-CA"/>
-        </w:rPr>
-      </w:pPr>
-      <w:r>
-        <w:rPr>
-          <w:lang w:val="fr-CA"/>
-        </w:rPr>
-        <w:t xml:space="preserve">indiquées ci-dessous. De plus, la notation (R [a] , flags) &lt;- est utilisée ici pour spécifier qu'à la fois R [a] </w:t>
-      </w:r>
-    </w:p>
-    <w:p>
-      <w:pPr>
-        <w:rPr>
-          <w:lang w:val="fr-CA"/>
-        </w:rPr>
-      </w:pPr>
-      <w:r>
-        <w:rPr>
-          <w:lang w:val="fr-CA"/>
-        </w:rPr>
-        <w:t xml:space="preserve">prend le résultat de l'opération et flags est affecté selon ce résultat. Une description plus complète vous </w:t>
-      </w:r>
-    </w:p>
-    <w:p>
-      <w:pPr>
-        <w:rPr>
-          <w:lang w:val="fr-CA"/>
-        </w:rPr>
-      </w:pPr>
-      <w:r>
-        <w:rPr>
-          <w:lang w:val="fr-CA"/>
-        </w:rPr>
-        <w:t xml:space="preserve">sera présentée en cours, mais n'est pas nécessaire pour cet exercice. </w:t>
-      </w:r>
-    </w:p>
-    <w:p>
-      <w:pPr>
-        <w:rPr>
-          <w:lang w:val="fr-CA"/>
-        </w:rPr>
-      </w:pPr>
-    </w:p>
-    <w:p>
-      <w:pPr>
-        <w:rPr>
-          <w:lang w:val="fr-CA"/>
-        </w:rPr>
-      </w:pPr>
-      <w:r>
-        <w:rPr>
-          <w:lang w:val="fr-CA"/>
-        </w:rPr>
-        <w:t xml:space="preserve"> </w:t>
-      </w:r>
-    </w:p>
-    <w:p>
-      <w:pPr>
-        <w:rPr>
-          <w:lang w:val="fr-CA"/>
-        </w:rPr>
-      </w:pPr>
-    </w:p>
-    <w:p>
-      <w:pPr>
-        <w:rPr>
-          <w:lang w:val="fr-CA"/>
-        </w:rPr>
-      </w:pPr>
-      <w:r>
-        <w:rPr>
-          <w:lang w:val="fr-CA"/>
-        </w:rPr>
-        <w:t xml:space="preserve">Fonction c à traduire </w:t>
-      </w:r>
-    </w:p>
-    <w:p>
-      <w:pPr>
-        <w:rPr>
-          <w:lang w:val="fr-CA"/>
-        </w:rPr>
-      </w:pPr>
-    </w:p>
-    <w:p>
-      <w:pPr>
-        <w:rPr>
-          <w:lang w:val="fr-CA"/>
-        </w:rPr>
-      </w:pPr>
-      <w:r>
-        <w:rPr>
-          <w:lang w:val="fr-CA"/>
-        </w:rPr>
-        <w:t xml:space="preserve"> </w:t>
-      </w:r>
-    </w:p>
-    <w:p>
-      <w:pPr>
-        <w:rPr>
-          <w:lang w:val="fr-CA"/>
-        </w:rPr>
-      </w:pPr>
-    </w:p>
-    <w:p>
-      <w:pPr>
-        <w:rPr>
-          <w:lang w:val="fr-CA"/>
-        </w:rPr>
-      </w:pPr>
-      <w:r>
-        <w:rPr>
-          <w:lang w:val="fr-CA"/>
-        </w:rPr>
-        <w:t>Les noms des registres disponibles sont %</w:t>
-      </w:r>
-      <w:proofErr w:type="spellStart"/>
-      <w:r>
-        <w:rPr>
-          <w:lang w:val="fr-CA"/>
-        </w:rPr>
-        <w:t>eax</w:t>
-      </w:r>
-      <w:proofErr w:type="spellEnd"/>
-      <w:r>
-        <w:rPr>
-          <w:lang w:val="fr-CA"/>
-        </w:rPr>
-        <w:t>, %</w:t>
-      </w:r>
-      <w:proofErr w:type="spellStart"/>
-      <w:r>
-        <w:rPr>
-          <w:lang w:val="fr-CA"/>
-        </w:rPr>
-        <w:t>ebx</w:t>
-      </w:r>
-      <w:proofErr w:type="spellEnd"/>
-      <w:r>
-        <w:rPr>
-          <w:lang w:val="fr-CA"/>
-        </w:rPr>
-        <w:t>, %</w:t>
-      </w:r>
-      <w:proofErr w:type="spellStart"/>
-      <w:r>
-        <w:rPr>
-          <w:lang w:val="fr-CA"/>
-        </w:rPr>
-        <w:t>ecx</w:t>
-      </w:r>
-      <w:proofErr w:type="spellEnd"/>
-      <w:r>
-        <w:rPr>
-          <w:lang w:val="fr-CA"/>
-        </w:rPr>
-        <w:t>, %</w:t>
-      </w:r>
-      <w:proofErr w:type="spellStart"/>
-      <w:r>
-        <w:rPr>
-          <w:lang w:val="fr-CA"/>
-        </w:rPr>
-        <w:t>edx</w:t>
-      </w:r>
-      <w:proofErr w:type="spellEnd"/>
-      <w:r>
-        <w:rPr>
-          <w:lang w:val="fr-CA"/>
-        </w:rPr>
-        <w:t>, %</w:t>
-      </w:r>
-      <w:proofErr w:type="spellStart"/>
-      <w:r>
-        <w:rPr>
-          <w:lang w:val="fr-CA"/>
-        </w:rPr>
-        <w:t>esi</w:t>
-      </w:r>
-      <w:proofErr w:type="spellEnd"/>
-      <w:r>
-        <w:rPr>
-          <w:lang w:val="fr-CA"/>
-        </w:rPr>
-        <w:t xml:space="preserve"> et %</w:t>
-      </w:r>
-      <w:proofErr w:type="spellStart"/>
-      <w:r>
-        <w:rPr>
-          <w:lang w:val="fr-CA"/>
-        </w:rPr>
-        <w:t>edi</w:t>
-      </w:r>
-      <w:proofErr w:type="spellEnd"/>
-      <w:r>
-        <w:rPr>
-          <w:lang w:val="fr-CA"/>
-        </w:rPr>
-        <w:t xml:space="preserve">. </w:t>
-      </w:r>
-    </w:p>
-    <w:p>
-      <w:pPr>
-        <w:rPr>
-          <w:lang w:val="fr-CA"/>
-        </w:rPr>
-      </w:pPr>
-      <w:proofErr w:type="spellStart"/>
-      <w:r>
-        <w:rPr>
-          <w:lang w:val="fr-CA"/>
-        </w:rPr>
-        <w:t>Ecrivez</w:t>
-      </w:r>
-      <w:proofErr w:type="spellEnd"/>
-      <w:r>
-        <w:rPr>
-          <w:lang w:val="fr-CA"/>
-        </w:rPr>
-        <w:t xml:space="preserve"> à l'aide de ces instructions la séquence suivante décrite en langage C </w:t>
-      </w:r>
-    </w:p>
-    <w:p>
-      <w:pPr>
-        <w:rPr>
-          <w:lang w:val="fr-CA"/>
-        </w:rPr>
-      </w:pPr>
-      <w:r>
-        <w:rPr>
-          <w:lang w:val="fr-CA"/>
-        </w:rPr>
-        <w:t xml:space="preserve">où a, b, c, d et e sont des entiers signés (type </w:t>
-      </w:r>
-      <w:proofErr w:type="spellStart"/>
-      <w:r>
-        <w:rPr>
-          <w:lang w:val="fr-CA"/>
-        </w:rPr>
-        <w:t>int</w:t>
-      </w:r>
-      <w:proofErr w:type="spellEnd"/>
-      <w:r>
-        <w:rPr>
-          <w:lang w:val="fr-CA"/>
-        </w:rPr>
-        <w:t xml:space="preserve"> en langage C) sur 32 bits. Vous pouvez utiliser </w:t>
-      </w:r>
-    </w:p>
-    <w:p>
-      <w:pPr>
-        <w:rPr>
-          <w:lang w:val="fr-CA"/>
-        </w:rPr>
-      </w:pPr>
-      <w:r>
-        <w:rPr>
-          <w:lang w:val="fr-CA"/>
-        </w:rPr>
-        <w:t xml:space="preserve">directement ces symboles pour représenter leurs adresses en assembleur, comme à l'exercice 2. </w:t>
-      </w:r>
-    </w:p>
-    <w:p>
-      <w:pPr>
-        <w:rPr>
-          <w:lang w:val="fr-CA"/>
-        </w:rPr>
-      </w:pPr>
-    </w:p>
-    <w:p>
-      <w:pPr>
-        <w:rPr>
-          <w:lang w:val="fr-CA"/>
-        </w:rPr>
-      </w:pPr>
-      <w:r>
-        <w:rPr>
-          <w:lang w:val="fr-CA"/>
-        </w:rPr>
-        <w:t xml:space="preserve"> </w:t>
-      </w:r>
-    </w:p>
-    <w:p>
-      <w:pPr>
-        <w:rPr>
-          <w:lang w:val="fr-CA"/>
-        </w:rPr>
-      </w:pPr>
-    </w:p>
-    <w:p>
-      <w:pPr>
-        <w:rPr>
-          <w:lang w:val="fr-CA"/>
-        </w:rPr>
-      </w:pPr>
-      <w:r>
-        <w:rPr>
-          <w:lang w:val="fr-CA"/>
-        </w:rPr>
-        <w:t xml:space="preserve">Un fichier en langage C vous est également fourni pour cet exercice (tp2_3 . c), ainsi qu'un squelette </w:t>
-      </w:r>
-    </w:p>
-    <w:p>
-      <w:pPr>
-        <w:rPr>
-          <w:lang w:val="fr-CA"/>
-        </w:rPr>
-      </w:pPr>
-      <w:r>
-        <w:rPr>
-          <w:lang w:val="fr-CA"/>
-        </w:rPr>
-        <w:t xml:space="preserve">de fonction en assembleur (tp2_3 . s). Procédez comme à l'exercice 2 pour compiler et exécuter ce </w:t>
-      </w:r>
-    </w:p>
-    <w:p>
-      <w:pPr>
-        <w:rPr>
-          <w:lang w:val="fr-CA"/>
-        </w:rPr>
-      </w:pPr>
-      <w:r>
-        <w:rPr>
-          <w:lang w:val="fr-CA"/>
-        </w:rPr>
-        <w:t xml:space="preserve">programme. Le fichier tp2_3. s doit être complet et fonctionnel.  </w:t>
+        <w:t>de</w:t>
+      </w:r>
+      <w:proofErr w:type="gramEnd"/>
+      <w:r>
+        <w:rPr>
+          <w:lang w:val="fr-CA"/>
+        </w:rPr>
+        <w:t xml:space="preserve"> fonction en assembleur (tp2_3 . </w:t>
+      </w:r>
+      <w:proofErr w:type="gramStart"/>
+      <w:r>
+        <w:rPr>
+          <w:lang w:val="fr-CA"/>
+        </w:rPr>
+        <w:t>s</w:t>
+      </w:r>
+      <w:proofErr w:type="gramEnd"/>
+      <w:r>
+        <w:rPr>
+          <w:lang w:val="fr-CA"/>
+        </w:rPr>
+        <w:t xml:space="preserve">). Procédez comme à l'exercice 2 pour compiler et exécuter ce </w:t>
+      </w:r>
+    </w:p>
+    <w:p>
+      <w:pPr>
+        <w:rPr>
+          <w:lang w:val="fr-CA"/>
+        </w:rPr>
+      </w:pPr>
+      <w:proofErr w:type="gramStart"/>
+      <w:r>
+        <w:rPr>
+          <w:lang w:val="fr-CA"/>
+        </w:rPr>
+        <w:t>programme</w:t>
+      </w:r>
+      <w:proofErr w:type="gramEnd"/>
+      <w:r>
+        <w:rPr>
+          <w:lang w:val="fr-CA"/>
+        </w:rPr>
+        <w:t xml:space="preserve">. Le fichier tp2_3. </w:t>
+      </w:r>
+      <w:proofErr w:type="gramStart"/>
+      <w:r>
+        <w:rPr>
+          <w:lang w:val="fr-CA"/>
+        </w:rPr>
+        <w:t>s</w:t>
+      </w:r>
+      <w:proofErr w:type="gramEnd"/>
+      <w:r>
+        <w:rPr>
+          <w:lang w:val="fr-CA"/>
+        </w:rPr>
+        <w:t xml:space="preserve"> doit être complet et fonctionnel.  </w:t>
       </w:r>
     </w:p>
     <w:p>
@@ -5779,7 +6680,7 @@
       </w:pPr>
     </w:pPrDefault>
   </w:docDefaults>
-  <w:latentStyles w:defLockedState="0" w:defUIPriority="99" w:defSemiHidden="0" w:defUnhideWhenUsed="0" w:defQFormat="0" w:count="377">
+  <w:latentStyles w:defLockedState="0" w:defUIPriority="99" w:defSemiHidden="0" w:defUnhideWhenUsed="0" w:defQFormat="0" w:count="376">
     <w:lsdException w:name="Normal" w:uiPriority="0" w:qFormat="1"/>
     <w:lsdException w:name="heading 1" w:uiPriority="9" w:qFormat="1"/>
     <w:lsdException w:name="heading 2" w:semiHidden="1" w:uiPriority="9" w:unhideWhenUsed="1" w:qFormat="1"/>
@@ -6156,19 +7057,18 @@
     <w:lsdException w:name="Hashtag" w:semiHidden="1" w:unhideWhenUsed="1"/>
     <w:lsdException w:name="Unresolved Mention" w:semiHidden="1" w:unhideWhenUsed="1"/>
     <w:lsdException w:name="Smart Link" w:semiHidden="1" w:unhideWhenUsed="1"/>
-    <w:lsdException w:name="Smart Link Error" w:semiHidden="1" w:unhideWhenUsed="1"/>
   </w:latentStyles>
   <w:style w:type="paragraph" w:default="1" w:styleId="Normal">
     <w:name w:val="Normal"/>
     <w:qFormat/>
   </w:style>
-  <w:style w:type="character" w:default="1" w:styleId="Policepardfaut">
+  <w:style w:type="character" w:default="1" w:styleId="DefaultParagraphFont">
     <w:name w:val="Default Paragraph Font"/>
     <w:uiPriority w:val="1"/>
     <w:semiHidden/>
     <w:unhideWhenUsed/>
   </w:style>
-  <w:style w:type="table" w:default="1" w:styleId="TableauNormal">
+  <w:style w:type="table" w:default="1" w:styleId="TableNormal">
     <w:name w:val="Normal Table"/>
     <w:uiPriority w:val="99"/>
     <w:semiHidden/>
@@ -6183,15 +7083,15 @@
       </w:tblCellMar>
     </w:tblPr>
   </w:style>
-  <w:style w:type="numbering" w:default="1" w:styleId="Aucuneliste">
+  <w:style w:type="numbering" w:default="1" w:styleId="NoList">
     <w:name w:val="No List"/>
     <w:uiPriority w:val="99"/>
     <w:semiHidden/>
     <w:unhideWhenUsed/>
   </w:style>
-  <w:style w:type="table" w:styleId="Grilledutableau">
+  <w:style w:type="table" w:styleId="TableGrid">
     <w:name w:val="Table Grid"/>
-    <w:basedOn w:val="TableauNormal"/>
+    <w:basedOn w:val="TableNormal"/>
     <w:uiPriority w:val="39"/>
     <w:rsid w:val="00C51EE1"/>
     <w:pPr>
@@ -6207,6 +7107,40 @@
         <w:insideV w:val="single" w:sz="4" w:space="0" w:color="auto"/>
       </w:tblBorders>
     </w:tblPr>
+  </w:style>
+  <w:style w:type="paragraph" w:customStyle="1" w:styleId="pagetitre">
+    <w:name w:val="pagetitre"/>
+    <w:basedOn w:val="Normal"/>
+    <w:rsid w:val="00925B74"/>
+    <w:pPr>
+      <w:spacing w:after="240" w:line="240" w:lineRule="auto"/>
+      <w:jc w:val="center"/>
+    </w:pPr>
+    <w:rPr>
+      <w:rFonts w:ascii="Arial" w:eastAsia="Times New Roman" w:hAnsi="Arial" w:cs="Times New Roman"/>
+      <w:sz w:val="28"/>
+      <w:szCs w:val="24"/>
+      <w:lang w:val="fr-CA"/>
+    </w:rPr>
+  </w:style>
+  <w:style w:type="paragraph" w:styleId="Caption">
+    <w:name w:val="caption"/>
+    <w:basedOn w:val="Normal"/>
+    <w:next w:val="Normal"/>
+    <w:uiPriority w:val="35"/>
+    <w:unhideWhenUsed/>
+    <w:qFormat/>
+    <w:rsid w:val="00925B74"/>
+    <w:pPr>
+      <w:spacing w:after="200" w:line="240" w:lineRule="auto"/>
+    </w:pPr>
+    <w:rPr>
+      <w:i/>
+      <w:iCs/>
+      <w:color w:val="44546A" w:themeColor="text2"/>
+      <w:sz w:val="18"/>
+      <w:szCs w:val="18"/>
+    </w:rPr>
   </w:style>
 </w:styles>
 </file>

</xml_diff>

<commit_message>
Transpose.s done. End of session
</commit_message>
<xml_diff>
--- a/tp2/Rapport.docx
+++ b/tp2/Rapport.docx
@@ -223,14 +223,14 @@
         <w:rPr>
           <w:rFonts w:ascii="Times New Roman" w:hAnsi="Times New Roman"/>
         </w:rPr>
-        <w:t xml:space="preserve">  Nathan, </w:t>
+        <w:t xml:space="preserve">  Nathan, Ramsay-</w:t>
       </w:r>
       <w:proofErr w:type="spellStart"/>
       <w:r>
         <w:rPr>
           <w:rFonts w:ascii="Times New Roman" w:hAnsi="Times New Roman"/>
         </w:rPr>
-        <w:t>Ramsay-Veljens</w:t>
+        <w:t>Veljens</w:t>
       </w:r>
       <w:proofErr w:type="spellEnd"/>
       <w:r>
@@ -306,7 +306,31 @@
         <w:rPr>
           <w:rFonts w:ascii="Times New Roman" w:hAnsi="Times New Roman"/>
         </w:rPr>
-        <w:t>16 Février 2020</w:t>
+        <w:t>1</w:t>
+      </w:r>
+      <w:r>
+        <w:rPr>
+          <w:rFonts w:ascii="Times New Roman" w:hAnsi="Times New Roman"/>
+        </w:rPr>
+        <w:t>er</w:t>
+      </w:r>
+      <w:r>
+        <w:rPr>
+          <w:rFonts w:ascii="Times New Roman" w:hAnsi="Times New Roman"/>
+        </w:rPr>
+        <w:t xml:space="preserve"> </w:t>
+      </w:r>
+      <w:r>
+        <w:rPr>
+          <w:rFonts w:ascii="Times New Roman" w:hAnsi="Times New Roman"/>
+        </w:rPr>
+        <w:t>Mars</w:t>
+      </w:r>
+      <w:r>
+        <w:rPr>
+          <w:rFonts w:ascii="Times New Roman" w:hAnsi="Times New Roman"/>
+        </w:rPr>
+        <w:t xml:space="preserve"> 2020</w:t>
       </w:r>
     </w:p>
     <w:p>
@@ -408,7 +432,7 @@
     </w:p>
     <w:tbl>
       <w:tblPr>
-        <w:tblStyle w:val="Grilledutableau"/>
+        <w:tblStyle w:val="TableGrid"/>
         <w:tblW w:w="8789" w:type="dxa"/>
         <w:tblInd w:w="-147" w:type="dxa"/>
         <w:tblLayout w:type="fixed"/>
@@ -751,12 +775,14 @@
                 <w:lang w:val="fr-CA"/>
               </w:rPr>
             </w:pPr>
+            <w:proofErr w:type="gramStart"/>
             <w:r>
               <w:rPr>
                 <w:lang w:val="fr-CA"/>
               </w:rPr>
               <w:t>hexa</w:t>
             </w:r>
+            <w:proofErr w:type="gramEnd"/>
           </w:p>
         </w:tc>
       </w:tr>
@@ -1857,7 +1883,15 @@
     </w:p>
     <w:p>
       <w:r>
-        <w:t xml:space="preserve">(IR&lt;31..27&gt;=opcode)-&gt;R[IR&lt;26..22&gt;]&lt;-R[IR&lt;21..17&gt;] </w:t>
+        <w:t>(IR&lt;</w:t>
+      </w:r>
+      <w:proofErr w:type="gramStart"/>
+      <w:r>
+        <w:t>31..</w:t>
+      </w:r>
+      <w:proofErr w:type="gramEnd"/>
+      <w:r>
+        <w:t xml:space="preserve">27&gt;=opcode)-&gt;R[IR&lt;26..22&gt;]&lt;-R[IR&lt;21..17&gt;] </w:t>
       </w:r>
       <w:proofErr w:type="spellStart"/>
       <w:r>
@@ -1866,11 +1900,140 @@
       <w:proofErr w:type="spellEnd"/>
       <w:r>
         <w:t xml:space="preserve"> M[R[IR&lt;16..12&gt;] + IR&lt;11..0&gt;];</w:t>
+      </w:r>
+    </w:p>
+    <w:p>
+      <w:pPr>
+        <w:rPr>
+          <w:b/>
+          <w:bCs/>
+          <w:u w:val="single"/>
+        </w:rPr>
+      </w:pPr>
+      <w:r>
+        <w:rPr>
+          <w:b/>
+          <w:bCs/>
+          <w:u w:val="single"/>
+        </w:rPr>
+        <w:t xml:space="preserve">RTN </w:t>
+      </w:r>
+      <w:proofErr w:type="spellStart"/>
+      <w:r>
+        <w:rPr>
+          <w:b/>
+          <w:bCs/>
+          <w:u w:val="single"/>
+        </w:rPr>
+        <w:t>concret</w:t>
+      </w:r>
+      <w:proofErr w:type="spellEnd"/>
+    </w:p>
+    <w:p>
+      <w:pPr>
+        <w:rPr>
+          <w:lang w:val="fr-CA"/>
+        </w:rPr>
+      </w:pPr>
+      <w:r>
+        <w:rPr>
+          <w:lang w:val="fr-CA"/>
+        </w:rPr>
+        <w:t>A&lt;-R[IR&lt;</w:t>
+      </w:r>
+      <w:proofErr w:type="gramStart"/>
+      <w:r>
+        <w:rPr>
+          <w:lang w:val="fr-CA"/>
+        </w:rPr>
+        <w:t>16..</w:t>
+      </w:r>
+      <w:proofErr w:type="gramEnd"/>
+      <w:r>
+        <w:rPr>
+          <w:lang w:val="fr-CA"/>
+        </w:rPr>
+        <w:t>12&gt;];</w:t>
+      </w:r>
+    </w:p>
+    <w:p>
+      <w:pPr>
+        <w:rPr>
+          <w:lang w:val="fr-CA"/>
+        </w:rPr>
+      </w:pPr>
+      <w:r>
+        <w:rPr>
+          <w:lang w:val="fr-CA"/>
+        </w:rPr>
+        <w:t>MA &lt;- A +IR&lt;</w:t>
+      </w:r>
+      <w:proofErr w:type="gramStart"/>
+      <w:r>
+        <w:rPr>
+          <w:lang w:val="fr-CA"/>
+        </w:rPr>
+        <w:t>11..</w:t>
+      </w:r>
+      <w:proofErr w:type="gramEnd"/>
+      <w:r>
+        <w:rPr>
+          <w:lang w:val="fr-CA"/>
+        </w:rPr>
+        <w:t>0&gt;;</w:t>
+      </w:r>
+    </w:p>
+    <w:p>
+      <w:pPr>
+        <w:rPr>
+          <w:lang w:val="fr-CA"/>
+        </w:rPr>
+      </w:pPr>
+      <w:r>
+        <w:rPr>
+          <w:lang w:val="fr-CA"/>
+        </w:rPr>
+        <w:t>MD &lt;- M[MA]</w:t>
+      </w:r>
+      <w:proofErr w:type="gramStart"/>
+      <w:r>
+        <w:rPr>
+          <w:lang w:val="fr-CA"/>
+        </w:rPr>
+        <w:t> :A</w:t>
+      </w:r>
+      <w:proofErr w:type="gramEnd"/>
+      <w:r>
+        <w:rPr>
+          <w:lang w:val="fr-CA"/>
+        </w:rPr>
+        <w:t>&lt;-R[IR&lt;21..17&gt;];</w:t>
+      </w:r>
+    </w:p>
+    <w:p>
+      <w:r>
+        <w:t>R[IR&lt;</w:t>
+      </w:r>
+      <w:proofErr w:type="gramStart"/>
+      <w:r>
+        <w:t>26..</w:t>
+      </w:r>
+      <w:proofErr w:type="gramEnd"/>
+      <w:r>
+        <w:t xml:space="preserve">22&gt;]&lt;-A </w:t>
+      </w:r>
+      <w:proofErr w:type="spellStart"/>
+      <w:r>
+        <w:t>oper</w:t>
+      </w:r>
+      <w:proofErr w:type="spellEnd"/>
+      <w:r>
+        <w:t xml:space="preserve"> MD</w:t>
       </w:r>
     </w:p>
     <w:tbl>
       <w:tblPr>
-        <w:tblStyle w:val="Grilledutableau"/>
+        <w:tblStyle w:val="TableGrid"/>
         <w:tblW w:w="9357" w:type="dxa"/>
         <w:tblInd w:w="-431" w:type="dxa"/>
         <w:tblLayout w:type="fixed"/>
@@ -2213,12 +2376,14 @@
                 <w:lang w:val="fr-CA"/>
               </w:rPr>
             </w:pPr>
+            <w:proofErr w:type="gramStart"/>
             <w:r>
               <w:rPr>
                 <w:lang w:val="fr-CA"/>
               </w:rPr>
               <w:t>hexa</w:t>
             </w:r>
+            <w:proofErr w:type="gramEnd"/>
           </w:p>
         </w:tc>
       </w:tr>
@@ -2237,7 +2402,21 @@
               <w:rPr>
                 <w:lang w:val="fr-CA"/>
               </w:rPr>
-              <w:t>A&lt;-R[IR&lt;16..12&gt;];</w:t>
+              <w:t>A&lt;-R[IR&lt;</w:t>
+            </w:r>
+            <w:proofErr w:type="gramStart"/>
+            <w:r>
+              <w:rPr>
+                <w:lang w:val="fr-CA"/>
+              </w:rPr>
+              <w:t>16..</w:t>
+            </w:r>
+            <w:proofErr w:type="gramEnd"/>
+            <w:r>
+              <w:rPr>
+                <w:lang w:val="fr-CA"/>
+              </w:rPr>
+              <w:t>12&gt;];</w:t>
             </w:r>
           </w:p>
         </w:tc>
@@ -2594,7 +2773,21 @@
               <w:rPr>
                 <w:lang w:val="fr-CA"/>
               </w:rPr>
-              <w:t>A +IR&lt;11..0&gt;;</w:t>
+              <w:t>A +IR&lt;</w:t>
+            </w:r>
+            <w:proofErr w:type="gramStart"/>
+            <w:r>
+              <w:rPr>
+                <w:lang w:val="fr-CA"/>
+              </w:rPr>
+              <w:t>11..</w:t>
+            </w:r>
+            <w:proofErr w:type="gramEnd"/>
+            <w:r>
+              <w:rPr>
+                <w:lang w:val="fr-CA"/>
+              </w:rPr>
+              <w:t>0&gt;;</w:t>
             </w:r>
           </w:p>
         </w:tc>
@@ -2945,7 +3138,21 @@
               <w:rPr>
                 <w:lang w:val="fr-CA"/>
               </w:rPr>
-              <w:t>A&lt;-R[IR&lt;21..17&gt;];</w:t>
+              <w:t>A&lt;-R[IR&lt;</w:t>
+            </w:r>
+            <w:proofErr w:type="gramStart"/>
+            <w:r>
+              <w:rPr>
+                <w:lang w:val="fr-CA"/>
+              </w:rPr>
+              <w:t>21..</w:t>
+            </w:r>
+            <w:proofErr w:type="gramEnd"/>
+            <w:r>
+              <w:rPr>
+                <w:lang w:val="fr-CA"/>
+              </w:rPr>
+              <w:t>17&gt;];</w:t>
             </w:r>
           </w:p>
         </w:tc>
@@ -3281,12 +3488,25 @@
           </w:tcPr>
           <w:p>
             <w:r>
-              <w:t>R[IR&lt;26..22&gt;]&lt;-</w:t>
-            </w:r>
-          </w:p>
-          <w:p>
-            <w:r>
-              <w:t>A oper MD</w:t>
+              <w:t>R[IR&lt;</w:t>
+            </w:r>
+            <w:proofErr w:type="gramStart"/>
+            <w:r>
+              <w:t>26..</w:t>
+            </w:r>
+            <w:proofErr w:type="gramEnd"/>
+            <w:r>
+              <w:t>22&gt;]&lt;-</w:t>
+            </w:r>
+          </w:p>
+          <w:p>
+            <w:proofErr w:type="gramStart"/>
+            <w:r>
+              <w:t>A</w:t>
+            </w:r>
+            <w:proofErr w:type="gramEnd"/>
+            <w:r>
+              <w:t xml:space="preserve"> oper MD</w:t>
             </w:r>
           </w:p>
         </w:tc>
@@ -3472,19 +3692,27 @@
     <w:p>
       <w:pPr>
         <w:rPr>
+          <w:lang w:val="fr-CA"/>
+        </w:rPr>
+      </w:pPr>
+    </w:p>
+    <w:p>
+      <w:pPr>
+        <w:rPr>
           <w:b/>
           <w:bCs/>
           <w:lang w:val="fr-CA"/>
         </w:rPr>
       </w:pPr>
-      <w:r>
+    </w:p>
+    <w:p>
+      <w:pPr>
         <w:rPr>
           <w:b/>
           <w:bCs/>
           <w:lang w:val="fr-CA"/>
         </w:rPr>
-        <w:t xml:space="preserve">c) Simulation : </w:t>
-      </w:r>
+      </w:pPr>
     </w:p>
     <w:p>
       <w:pPr>
@@ -3494,12 +3722,59 @@
           <w:lang w:val="fr-CA"/>
         </w:rPr>
       </w:pPr>
-      <w:r>
+    </w:p>
+    <w:p>
+      <w:pPr>
         <w:rPr>
           <w:b/>
           <w:bCs/>
           <w:lang w:val="fr-CA"/>
         </w:rPr>
+      </w:pPr>
+    </w:p>
+    <w:p>
+      <w:pPr>
+        <w:rPr>
+          <w:b/>
+          <w:bCs/>
+          <w:lang w:val="fr-CA"/>
+        </w:rPr>
+      </w:pPr>
+    </w:p>
+    <w:p>
+      <w:pPr>
+        <w:rPr>
+          <w:b/>
+          <w:bCs/>
+          <w:lang w:val="fr-CA"/>
+        </w:rPr>
+      </w:pPr>
+      <w:bookmarkStart w:id="0" w:name="_GoBack"/>
+      <w:bookmarkEnd w:id="0"/>
+      <w:r>
+        <w:rPr>
+          <w:b/>
+          <w:bCs/>
+          <w:lang w:val="fr-CA"/>
+        </w:rPr>
+        <w:lastRenderedPageBreak/>
+        <w:t xml:space="preserve">c) Simulation : </w:t>
+      </w:r>
+    </w:p>
+    <w:p>
+      <w:pPr>
+        <w:rPr>
+          <w:b/>
+          <w:bCs/>
+          <w:lang w:val="fr-CA"/>
+        </w:rPr>
+      </w:pPr>
+      <w:r>
+        <w:rPr>
+          <w:b/>
+          <w:bCs/>
+          <w:lang w:val="fr-CA"/>
+        </w:rPr>
         <w:t xml:space="preserve">Prenez une capture d'écran et intégrez-la dans votre rapport. </w:t>
       </w:r>
     </w:p>
@@ -3512,7 +3787,6 @@
           <w:noProof/>
           <w:lang w:val="fr-CA"/>
         </w:rPr>
-        <w:lastRenderedPageBreak/>
         <w:drawing>
           <wp:inline distT="0" distB="0" distL="0" distR="0" wp14:anchorId="7DCD3BFC" wp14:editId="50BBDA25">
             <wp:extent cx="5486400" cy="2606040"/>
@@ -3565,7 +3839,7 @@
     </w:p>
     <w:p>
       <w:pPr>
-        <w:pStyle w:val="Lgende"/>
+        <w:pStyle w:val="Caption"/>
         <w:jc w:val="center"/>
         <w:rPr>
           <w:lang w:val="fr-CA"/>
@@ -3611,6 +3885,20 @@
         </w:rPr>
         <w:t>(Capture 1)</w:t>
       </w:r>
+    </w:p>
+    <w:p>
+      <w:pPr>
+        <w:rPr>
+          <w:lang w:val="fr-CA"/>
+        </w:rPr>
+      </w:pPr>
+    </w:p>
+    <w:p>
+      <w:pPr>
+        <w:rPr>
+          <w:lang w:val="fr-CA"/>
+        </w:rPr>
+      </w:pPr>
     </w:p>
     <w:p>
       <w:pPr>
@@ -3673,7 +3961,7 @@
     </w:p>
     <w:p>
       <w:pPr>
-        <w:pStyle w:val="Lgende"/>
+        <w:pStyle w:val="Caption"/>
         <w:jc w:val="center"/>
         <w:rPr>
           <w:lang w:val="fr-CA"/>
@@ -3716,6 +4004,34 @@
         </w:rPr>
         <w:t>. Simulation (Capture 2)</w:t>
       </w:r>
+    </w:p>
+    <w:p>
+      <w:pPr>
+        <w:rPr>
+          <w:lang w:val="fr-CA"/>
+        </w:rPr>
+      </w:pPr>
+    </w:p>
+    <w:p>
+      <w:pPr>
+        <w:rPr>
+          <w:lang w:val="fr-CA"/>
+        </w:rPr>
+      </w:pPr>
+    </w:p>
+    <w:p>
+      <w:pPr>
+        <w:rPr>
+          <w:lang w:val="fr-CA"/>
+        </w:rPr>
+      </w:pPr>
+    </w:p>
+    <w:p>
+      <w:pPr>
+        <w:rPr>
+          <w:lang w:val="fr-CA"/>
+        </w:rPr>
+      </w:pPr>
     </w:p>
     <w:p>
       <w:pPr>
@@ -3776,7 +4092,7 @@
     </w:p>
     <w:tbl>
       <w:tblPr>
-        <w:tblStyle w:val="Grilledutableau"/>
+        <w:tblStyle w:val="TableGrid"/>
         <w:tblW w:w="0" w:type="auto"/>
         <w:tblLook w:val="04A0" w:firstRow="1" w:lastRow="0" w:firstColumn="1" w:lastColumn="0" w:noHBand="0" w:noVBand="1"/>
       </w:tblPr>
@@ -4214,8 +4530,6 @@
         </w:rPr>
         <w:t xml:space="preserve"> </w:t>
       </w:r>
-      <w:bookmarkStart w:id="0" w:name="_GoBack"/>
-      <w:bookmarkEnd w:id="0"/>
     </w:p>
     <w:p>
       <w:pPr>
@@ -4259,69 +4573,25 @@
           <w:iCs/>
           <w:lang w:val="fr-CA"/>
         </w:rPr>
-        <w:t xml:space="preserve"> dans tp2mem. txt. </w:t>
-      </w:r>
-    </w:p>
-    <w:p>
-      <w:pPr>
+        <w:t xml:space="preserve"> dans tp2mem. </w:t>
+      </w:r>
+      <w:proofErr w:type="gramStart"/>
+      <w:r>
         <w:rPr>
           <w:i/>
           <w:iCs/>
           <w:lang w:val="fr-CA"/>
         </w:rPr>
-      </w:pPr>
+        <w:t>txt</w:t>
+      </w:r>
+      <w:proofErr w:type="gramEnd"/>
       <w:r>
         <w:rPr>
           <w:i/>
           <w:iCs/>
           <w:lang w:val="fr-CA"/>
         </w:rPr>
-        <w:t xml:space="preserve">Donnez aussi cette valeur dans votre rapport. </w:t>
-      </w:r>
-    </w:p>
-    <w:p>
-      <w:pPr>
-        <w:rPr>
-          <w:lang w:val="fr-CA"/>
-        </w:rPr>
-      </w:pPr>
-      <w:r>
-        <w:rPr>
-          <w:lang w:val="fr-CA"/>
-        </w:rPr>
-        <w:t xml:space="preserve">e) Compréhension : </w:t>
-      </w:r>
-    </w:p>
-    <w:p>
-      <w:pPr>
-        <w:rPr>
-          <w:lang w:val="fr-CA"/>
-        </w:rPr>
-      </w:pPr>
-      <w:r>
-        <w:rPr>
-          <w:lang w:val="fr-CA"/>
-        </w:rPr>
-        <w:t xml:space="preserve">a. </w:t>
-      </w:r>
-      <w:r>
-        <w:rPr>
-          <w:lang w:val="fr-CA"/>
-        </w:rPr>
-        <w:t>0x555 5555=0b0101 0101 0101 0101 0101 0101 0101</w:t>
-      </w:r>
-    </w:p>
-    <w:p>
-      <w:pPr>
-        <w:rPr>
-          <w:lang w:val="fr-CA"/>
-        </w:rPr>
-      </w:pPr>
-      <w:r>
-        <w:rPr>
-          <w:lang w:val="fr-CA"/>
-        </w:rPr>
-        <w:t>Les 2 derniers octets servent à donner la constante dans IR&lt;11..0&gt;(1365 dans ce cas) ainsi que les 4 bits les moins significatifs de IR&lt;16..12&gt;. Nous pouvons donc modifier les 3 dernières valeurs de 0x555 5555 sans affecter quoi que ce soit puisque la constante n’est pas utilisée dans ce cas. Un exemple serait 0x555 5999.</w:t>
+        <w:t xml:space="preserve">. </w:t>
       </w:r>
     </w:p>
     <w:p>
@@ -4334,74 +4604,70 @@
       </w:pPr>
       <w:r>
         <w:rPr>
-          <w:lang w:val="fr-CA"/>
-        </w:rPr>
-        <w:t xml:space="preserve">b. </w:t>
-      </w:r>
-      <w:r>
-        <w:rPr>
           <w:i/>
           <w:iCs/>
           <w:lang w:val="fr-CA"/>
         </w:rPr>
-        <w:t xml:space="preserve">Nommez un avantage d'avoir une architecture à deux bus. Vous êtes -vous servi de cet avantage dans votre microprogramme développé en 2. ? </w:t>
-      </w:r>
-    </w:p>
-    <w:p>
-      <w:pPr>
-        <w:rPr>
-          <w:lang w:val="fr-CA"/>
-        </w:rPr>
-      </w:pPr>
-      <w:r>
-        <w:rPr>
-          <w:lang w:val="fr-CA"/>
-        </w:rPr>
-        <w:t>L’avantage d’avoir 2 bus est l</w:t>
-      </w:r>
-      <w:r>
-        <w:rPr>
-          <w:lang w:val="fr-CA"/>
-        </w:rPr>
-        <w:t>a possibilité de transmettre des données sur les deux bus et l’</w:t>
-      </w:r>
-      <w:r>
-        <w:rPr>
-          <w:lang w:val="fr-CA"/>
-        </w:rPr>
-        <w:t>exécution de davantage d’opérations dans un même cycle d’horloge.</w:t>
-      </w:r>
-      <w:r>
-        <w:rPr>
-          <w:lang w:val="fr-CA"/>
-        </w:rPr>
-        <w:t xml:space="preserve"> Par exemple, l’écriture dans un registre en même temps de lire dans MD comme c’est le cas lorsque nous avons réalisé l’opération suivante : </w:t>
-      </w:r>
-      <w:r>
-        <w:rPr>
-          <w:lang w:val="fr-CA"/>
-        </w:rPr>
-        <w:t xml:space="preserve">R[IR&lt;26..22&gt;]&lt;-A </w:t>
-      </w:r>
-      <w:proofErr w:type="spellStart"/>
-      <w:r>
-        <w:rPr>
-          <w:lang w:val="fr-CA"/>
-        </w:rPr>
-        <w:t>oper</w:t>
-      </w:r>
-      <w:proofErr w:type="spellEnd"/>
-      <w:r>
-        <w:rPr>
-          <w:lang w:val="fr-CA"/>
-        </w:rPr>
-        <w:t xml:space="preserve"> MD</w:t>
-      </w:r>
-      <w:r>
-        <w:rPr>
-          <w:lang w:val="fr-CA"/>
-        </w:rPr>
-        <w:t xml:space="preserve">. </w:t>
+        <w:t xml:space="preserve">Donnez aussi cette valeur dans votre rapport. </w:t>
+      </w:r>
+    </w:p>
+    <w:p>
+      <w:pPr>
+        <w:rPr>
+          <w:lang w:val="fr-CA"/>
+        </w:rPr>
+      </w:pPr>
+      <w:r>
+        <w:rPr>
+          <w:lang w:val="fr-CA"/>
+        </w:rPr>
+        <w:t xml:space="preserve">e) Compréhension : </w:t>
+      </w:r>
+    </w:p>
+    <w:p>
+      <w:pPr>
+        <w:rPr>
+          <w:lang w:val="fr-CA"/>
+        </w:rPr>
+      </w:pPr>
+      <w:r>
+        <w:rPr>
+          <w:lang w:val="fr-CA"/>
+        </w:rPr>
+        <w:t xml:space="preserve">a. </w:t>
+      </w:r>
+      <w:r>
+        <w:rPr>
+          <w:lang w:val="fr-CA"/>
+        </w:rPr>
+        <w:t>0x555 5555=0b0101 0101 0101 0101 0101 0101 0101</w:t>
+      </w:r>
+    </w:p>
+    <w:p>
+      <w:pPr>
+        <w:rPr>
+          <w:lang w:val="fr-CA"/>
+        </w:rPr>
+      </w:pPr>
+      <w:r>
+        <w:rPr>
+          <w:lang w:val="fr-CA"/>
+        </w:rPr>
+        <w:t>Les 2 derniers octets servent à donner la constante dans IR&lt;</w:t>
+      </w:r>
+      <w:proofErr w:type="gramStart"/>
+      <w:r>
+        <w:rPr>
+          <w:lang w:val="fr-CA"/>
+        </w:rPr>
+        <w:t>11..</w:t>
+      </w:r>
+      <w:proofErr w:type="gramEnd"/>
+      <w:r>
+        <w:rPr>
+          <w:lang w:val="fr-CA"/>
+        </w:rPr>
+        <w:t>0&gt;(1365 dans ce cas) ainsi que les 4 bits les moins significatifs de IR&lt;16..12&gt;. Nous pouvons donc modifier les 3 dernières valeurs de 0x555 5555 sans affecter quoi que ce soit puisque la constante n’est pas utilisée dans ce cas. Un exemple serait 0x555 5999.</w:t>
       </w:r>
     </w:p>
     <w:p>
@@ -4416,7 +4682,7 @@
         <w:rPr>
           <w:lang w:val="fr-CA"/>
         </w:rPr>
-        <w:t xml:space="preserve">c. </w:t>
+        <w:t xml:space="preserve">b. </w:t>
       </w:r>
       <w:r>
         <w:rPr>
@@ -4424,7 +4690,78 @@
           <w:iCs/>
           <w:lang w:val="fr-CA"/>
         </w:rPr>
-        <w:t xml:space="preserve">Diriez-vous que les instructions de cette architecture peuvent être aussi flexibles, en terme d'opérations arithmétiques logiques, que celles du processeur étudié à l'exercice 4 du TPI ? </w:t>
+        <w:t xml:space="preserve">Nommez un avantage d'avoir une architecture à deux bus. Vous êtes -vous servi de cet avantage dans votre microprogramme développé en 2. ? </w:t>
+      </w:r>
+    </w:p>
+    <w:p>
+      <w:pPr>
+        <w:rPr>
+          <w:lang w:val="fr-CA"/>
+        </w:rPr>
+      </w:pPr>
+      <w:r>
+        <w:rPr>
+          <w:lang w:val="fr-CA"/>
+        </w:rPr>
+        <w:t>L’avantage d’avoir 2 bus est l</w:t>
+      </w:r>
+      <w:r>
+        <w:rPr>
+          <w:lang w:val="fr-CA"/>
+        </w:rPr>
+        <w:t>a possibilité de transmettre des données sur les deux bus et l’</w:t>
+      </w:r>
+      <w:r>
+        <w:rPr>
+          <w:lang w:val="fr-CA"/>
+        </w:rPr>
+        <w:t>exécution de davantage d’opérations dans un même cycle d’horloge.</w:t>
+      </w:r>
+      <w:r>
+        <w:rPr>
+          <w:lang w:val="fr-CA"/>
+        </w:rPr>
+        <w:t xml:space="preserve"> Par exemple, l’écriture dans un registre en même temps de lire dans MD comme c’est le cas lorsque nous avons réalisé l’opération suivante : </w:t>
+      </w:r>
+      <w:r>
+        <w:rPr>
+          <w:lang w:val="fr-CA"/>
+        </w:rPr>
+        <w:t>R[IR&lt;</w:t>
+      </w:r>
+      <w:proofErr w:type="gramStart"/>
+      <w:r>
+        <w:rPr>
+          <w:lang w:val="fr-CA"/>
+        </w:rPr>
+        <w:t>26..</w:t>
+      </w:r>
+      <w:proofErr w:type="gramEnd"/>
+      <w:r>
+        <w:rPr>
+          <w:lang w:val="fr-CA"/>
+        </w:rPr>
+        <w:t xml:space="preserve">22&gt;]&lt;-A </w:t>
+      </w:r>
+      <w:proofErr w:type="spellStart"/>
+      <w:r>
+        <w:rPr>
+          <w:lang w:val="fr-CA"/>
+        </w:rPr>
+        <w:t>oper</w:t>
+      </w:r>
+      <w:proofErr w:type="spellEnd"/>
+      <w:r>
+        <w:rPr>
+          <w:lang w:val="fr-CA"/>
+        </w:rPr>
+        <w:t xml:space="preserve"> MD</w:t>
+      </w:r>
+      <w:r>
+        <w:rPr>
+          <w:lang w:val="fr-CA"/>
+        </w:rPr>
+        <w:t xml:space="preserve">. </w:t>
       </w:r>
     </w:p>
     <w:p>
@@ -4437,10 +4774,51 @@
       </w:pPr>
       <w:r>
         <w:rPr>
+          <w:lang w:val="fr-CA"/>
+        </w:rPr>
+        <w:t xml:space="preserve">c. </w:t>
+      </w:r>
+      <w:r>
+        <w:rPr>
           <w:i/>
           <w:iCs/>
           <w:lang w:val="fr-CA"/>
         </w:rPr>
+        <w:t xml:space="preserve">Diriez-vous que les instructions de cette architecture peuvent être aussi flexibles, </w:t>
+      </w:r>
+      <w:proofErr w:type="gramStart"/>
+      <w:r>
+        <w:rPr>
+          <w:i/>
+          <w:iCs/>
+          <w:lang w:val="fr-CA"/>
+        </w:rPr>
+        <w:t>en terme</w:t>
+      </w:r>
+      <w:proofErr w:type="gramEnd"/>
+      <w:r>
+        <w:rPr>
+          <w:i/>
+          <w:iCs/>
+          <w:lang w:val="fr-CA"/>
+        </w:rPr>
+        <w:t xml:space="preserve"> d'opérations arithmétiques logiques, que celles du processeur étudié à l'exercice 4 du TPI ? </w:t>
+      </w:r>
+    </w:p>
+    <w:p>
+      <w:pPr>
+        <w:rPr>
+          <w:i/>
+          <w:iCs/>
+          <w:lang w:val="fr-CA"/>
+        </w:rPr>
+      </w:pPr>
+      <w:r>
+        <w:rPr>
+          <w:i/>
+          <w:iCs/>
+          <w:lang w:val="fr-CA"/>
+        </w:rPr>
         <w:t xml:space="preserve">Pourquoi ? </w:t>
       </w:r>
     </w:p>
@@ -4454,6 +4832,7 @@
         <w:rPr>
           <w:lang w:val="fr-CA"/>
         </w:rPr>
+        <w:lastRenderedPageBreak/>
         <w:t xml:space="preserve"> </w:t>
       </w:r>
       <w:r>
@@ -4527,39 +4906,41 @@
         </w:rPr>
         <w:t>Voir fichier tp2_</w:t>
       </w:r>
+      <w:proofErr w:type="gramStart"/>
       <w:r>
         <w:rPr>
           <w:b/>
           <w:bCs/>
           <w:lang w:val="fr-CA"/>
         </w:rPr>
-        <w:t>2</w:t>
-      </w:r>
-      <w:r>
+        <w:t>2.s</w:t>
+      </w:r>
+      <w:proofErr w:type="gramEnd"/>
+    </w:p>
+    <w:p>
+      <w:pPr>
+        <w:jc w:val="center"/>
         <w:rPr>
           <w:b/>
           <w:bCs/>
           <w:lang w:val="fr-CA"/>
         </w:rPr>
-        <w:t>.s</w:t>
-      </w:r>
-    </w:p>
-    <w:p>
-      <w:pPr>
-        <w:jc w:val="center"/>
+      </w:pPr>
+      <w:r>
         <w:rPr>
           <w:b/>
           <w:bCs/>
           <w:lang w:val="fr-CA"/>
         </w:rPr>
-      </w:pPr>
+        <w:t xml:space="preserve">Exercice </w:t>
+      </w:r>
       <w:r>
         <w:rPr>
           <w:b/>
           <w:bCs/>
           <w:lang w:val="fr-CA"/>
         </w:rPr>
-        <w:t xml:space="preserve">Exercice </w:t>
+        <w:t>3</w:t>
       </w:r>
       <w:r>
         <w:rPr>
@@ -4567,7 +4948,7 @@
           <w:bCs/>
           <w:lang w:val="fr-CA"/>
         </w:rPr>
-        <w:t>3</w:t>
+        <w:t xml:space="preserve">: </w:t>
       </w:r>
       <w:r>
         <w:rPr>
@@ -4575,33 +4956,35 @@
           <w:bCs/>
           <w:lang w:val="fr-CA"/>
         </w:rPr>
-        <w:t xml:space="preserve">: </w:t>
-      </w:r>
-      <w:r>
+        <w:t>Conditions et branchements</w:t>
+      </w:r>
+    </w:p>
+    <w:p>
+      <w:pPr>
         <w:rPr>
           <w:b/>
           <w:bCs/>
           <w:lang w:val="fr-CA"/>
         </w:rPr>
-        <w:t>Conditions et branchements</w:t>
-      </w:r>
-    </w:p>
-    <w:p>
-      <w:pPr>
+      </w:pPr>
+      <w:r>
         <w:rPr>
           <w:b/>
           <w:bCs/>
           <w:lang w:val="fr-CA"/>
         </w:rPr>
-      </w:pPr>
+        <w:t>Voir fichier tp2_</w:t>
+      </w:r>
+      <w:proofErr w:type="gramStart"/>
       <w:r>
         <w:rPr>
           <w:b/>
           <w:bCs/>
           <w:lang w:val="fr-CA"/>
         </w:rPr>
-        <w:t>Voir fichier tp2_3.s</w:t>
-      </w:r>
+        <w:t>3.s</w:t>
+      </w:r>
+      <w:proofErr w:type="gramEnd"/>
     </w:p>
     <w:sectPr>
       <w:pgSz w:w="12240" w:h="15840"/>
@@ -4630,7 +5013,7 @@
       </w:pPr>
     </w:pPrDefault>
   </w:docDefaults>
-  <w:latentStyles w:defLockedState="0" w:defUIPriority="99" w:defSemiHidden="0" w:defUnhideWhenUsed="0" w:defQFormat="0" w:count="377">
+  <w:latentStyles w:defLockedState="0" w:defUIPriority="99" w:defSemiHidden="0" w:defUnhideWhenUsed="0" w:defQFormat="0" w:count="376">
     <w:lsdException w:name="Normal" w:uiPriority="0" w:qFormat="1"/>
     <w:lsdException w:name="heading 1" w:uiPriority="9" w:qFormat="1"/>
     <w:lsdException w:name="heading 2" w:semiHidden="1" w:uiPriority="9" w:unhideWhenUsed="1" w:qFormat="1"/>
@@ -4736,6 +5119,7 @@
     <w:lsdException w:name="HTML Sample" w:semiHidden="1" w:unhideWhenUsed="1"/>
     <w:lsdException w:name="HTML Typewriter" w:semiHidden="1" w:unhideWhenUsed="1"/>
     <w:lsdException w:name="HTML Variable" w:semiHidden="1" w:unhideWhenUsed="1"/>
+    <w:lsdException w:name="Normal Table" w:semiHidden="1" w:unhideWhenUsed="1"/>
     <w:lsdException w:name="annotation subject" w:semiHidden="1" w:unhideWhenUsed="1"/>
     <w:lsdException w:name="No List" w:semiHidden="1" w:unhideWhenUsed="1"/>
     <w:lsdException w:name="Outline List 1" w:semiHidden="1" w:unhideWhenUsed="1"/>
@@ -4782,8 +5166,10 @@
     <w:lsdException w:name="Table Subtle 2" w:semiHidden="1" w:unhideWhenUsed="1"/>
     <w:lsdException w:name="Table Web 1" w:semiHidden="1" w:unhideWhenUsed="1"/>
     <w:lsdException w:name="Table Web 2" w:semiHidden="1" w:unhideWhenUsed="1"/>
+    <w:lsdException w:name="Table Web 3" w:semiHidden="1" w:unhideWhenUsed="1"/>
     <w:lsdException w:name="Balloon Text" w:semiHidden="1" w:unhideWhenUsed="1"/>
     <w:lsdException w:name="Table Grid" w:uiPriority="39"/>
+    <w:lsdException w:name="Table Theme" w:semiHidden="1" w:unhideWhenUsed="1"/>
     <w:lsdException w:name="Placeholder Text" w:semiHidden="1"/>
     <w:lsdException w:name="No Spacing" w:uiPriority="1" w:qFormat="1"/>
     <w:lsdException w:name="Light Shading" w:uiPriority="60"/>
@@ -5004,19 +5390,18 @@
     <w:lsdException w:name="Hashtag" w:semiHidden="1" w:unhideWhenUsed="1"/>
     <w:lsdException w:name="Unresolved Mention" w:semiHidden="1" w:unhideWhenUsed="1"/>
     <w:lsdException w:name="Smart Link" w:semiHidden="1" w:unhideWhenUsed="1"/>
-    <w:lsdException w:name="Smart Link Error" w:semiHidden="1" w:unhideWhenUsed="1"/>
   </w:latentStyles>
   <w:style w:type="paragraph" w:default="1" w:styleId="Normal">
     <w:name w:val="Normal"/>
     <w:qFormat/>
   </w:style>
-  <w:style w:type="character" w:default="1" w:styleId="Policepardfaut">
+  <w:style w:type="character" w:default="1" w:styleId="DefaultParagraphFont">
     <w:name w:val="Default Paragraph Font"/>
     <w:uiPriority w:val="1"/>
     <w:semiHidden/>
     <w:unhideWhenUsed/>
   </w:style>
-  <w:style w:type="table" w:default="1" w:styleId="TableauNormal">
+  <w:style w:type="table" w:default="1" w:styleId="TableNormal">
     <w:name w:val="Normal Table"/>
     <w:uiPriority w:val="99"/>
     <w:semiHidden/>
@@ -5031,15 +5416,15 @@
       </w:tblCellMar>
     </w:tblPr>
   </w:style>
-  <w:style w:type="numbering" w:default="1" w:styleId="Aucuneliste">
+  <w:style w:type="numbering" w:default="1" w:styleId="NoList">
     <w:name w:val="No List"/>
     <w:uiPriority w:val="99"/>
     <w:semiHidden/>
     <w:unhideWhenUsed/>
   </w:style>
-  <w:style w:type="table" w:styleId="Grilledutableau">
+  <w:style w:type="table" w:styleId="TableGrid">
     <w:name w:val="Table Grid"/>
-    <w:basedOn w:val="TableauNormal"/>
+    <w:basedOn w:val="TableNormal"/>
     <w:uiPriority w:val="39"/>
     <w:rsid w:val="00C51EE1"/>
     <w:pPr>
@@ -5071,7 +5456,7 @@
       <w:lang w:val="fr-CA"/>
     </w:rPr>
   </w:style>
-  <w:style w:type="paragraph" w:styleId="Lgende">
+  <w:style w:type="paragraph" w:styleId="Caption">
     <w:name w:val="caption"/>
     <w:basedOn w:val="Normal"/>
     <w:next w:val="Normal"/>

</xml_diff>